<commit_message>
begin merging in changes from private-scorecard dev
</commit_message>
<xml_diff>
--- a/static/assets/FullDataDocumentation.docx
+++ b/static/assets/FullDataDocumentation.docx
@@ -2280,7 +2280,15 @@
         <w:t xml:space="preserve"> to </w:t>
       </w:r>
       <w:r>
-        <w:t xml:space="preserve">reduce year-over-year variability in figures (i.e. repayment rate, </w:t>
+        <w:t>reduce year-over-year variability in figures (</w:t>
+      </w:r>
+      <w:proofErr w:type="gramStart"/>
+      <w:r>
+        <w:t>i.e.</w:t>
+      </w:r>
+      <w:proofErr w:type="gramEnd"/>
+      <w:r>
+        <w:t xml:space="preserve"> repayment rate, </w:t>
       </w:r>
       <w:r>
         <w:t>debt figures,</w:t>
@@ -2549,7 +2557,15 @@
           <w:rStyle w:val="Strong"/>
           <w:b w:val="0"/>
         </w:rPr>
-        <w:t xml:space="preserve">s that have Program Participation Agreements (PPA) so that its students are eligible to participate in Federal Student Financial Assistance programs under Title IV regulations. This is a 6-digit number and </w:t>
+        <w:t xml:space="preserve">s that have Program Participation Agreements (PPA) so that its students are eligible to participate in Federal Student Financial Assistance programs under Title </w:t>
+      </w:r>
+      <w:r>
+        <w:rPr>
+          <w:rStyle w:val="Strong"/>
+          <w:b w:val="0"/>
+        </w:rPr>
+        <w:lastRenderedPageBreak/>
+        <w:t xml:space="preserve">IV regulations. This is a 6-digit number and </w:t>
       </w:r>
       <w:r>
         <w:rPr>
@@ -2893,7 +2909,23 @@
           <w:rStyle w:val="Strong"/>
           <w:b w:val="0"/>
         </w:rPr>
-        <w:t xml:space="preserve">s that are not currently operating (i.e. </w:t>
+        <w:t>s that are not currently operating (</w:t>
+      </w:r>
+      <w:proofErr w:type="gramStart"/>
+      <w:r>
+        <w:rPr>
+          <w:rStyle w:val="Strong"/>
+          <w:b w:val="0"/>
+        </w:rPr>
+        <w:t>i.e.</w:t>
+      </w:r>
+      <w:proofErr w:type="gramEnd"/>
+      <w:r>
+        <w:rPr>
+          <w:rStyle w:val="Strong"/>
+          <w:b w:val="0"/>
+        </w:rPr>
+        <w:t xml:space="preserve"> </w:t>
       </w:r>
       <w:r>
         <w:rPr>
@@ -2949,7 +2981,15 @@
           <w:rStyle w:val="Strong"/>
           <w:b w:val="0"/>
         </w:rPr>
-        <w:t>, or institutions that ha</w:t>
+        <w:t xml:space="preserve">, or institutions that </w:t>
+      </w:r>
+      <w:r>
+        <w:rPr>
+          <w:rStyle w:val="Strong"/>
+          <w:b w:val="0"/>
+        </w:rPr>
+        <w:lastRenderedPageBreak/>
+        <w:t>ha</w:t>
       </w:r>
       <w:r>
         <w:rPr>
@@ -3076,7 +3116,15 @@
         <w:t>institution</w:t>
       </w:r>
       <w:r>
-        <w:t xml:space="preserve"> in question. These include: identifiers, location, degree type and profile, programs offered, </w:t>
+        <w:t xml:space="preserve"> in question. These </w:t>
+      </w:r>
+      <w:proofErr w:type="gramStart"/>
+      <w:r>
+        <w:t>include:</w:t>
+      </w:r>
+      <w:proofErr w:type="gramEnd"/>
+      <w:r>
+        <w:t xml:space="preserve"> identifiers, location, degree type and profile, programs offered, </w:t>
       </w:r>
       <w:r>
         <w:t xml:space="preserve">and the </w:t>
@@ -3562,6 +3610,7 @@
         <w:rPr>
           <w:rStyle w:val="Strong"/>
         </w:rPr>
+        <w:lastRenderedPageBreak/>
         <w:t xml:space="preserve">Main </w:t>
       </w:r>
       <w:r>
@@ -4003,7 +4052,11 @@
         <w:t xml:space="preserve">rather than </w:t>
       </w:r>
       <w:r>
-        <w:t xml:space="preserve">on degree or certificate completions. For example, an institution may offer a bachelor’s degree program but only infrequently have students that earn the degree. The level of institution element would consistently classify this institution as 4-year, but the highest degree element would potentially vary </w:t>
+        <w:t xml:space="preserve">on degree or certificate completions. For example, an institution </w:t>
+      </w:r>
+      <w:r>
+        <w:lastRenderedPageBreak/>
+        <w:t xml:space="preserve">may offer a bachelor’s degree program but only infrequently have students that earn the degree. The level of institution element would consistently classify this institution as 4-year, but the highest degree element would potentially vary </w:t>
       </w:r>
       <w:r>
         <w:t xml:space="preserve">from </w:t>
@@ -4467,6 +4520,7 @@
         <w:rPr>
           <w:rStyle w:val="Strong"/>
         </w:rPr>
+        <w:lastRenderedPageBreak/>
         <w:t>Special Mission or</w:t>
       </w:r>
       <w:r>
@@ -4858,6 +4912,7 @@
         </w:rPr>
         <w:t xml:space="preserve"> programs through the CIP variables (</w:t>
       </w:r>
+      <w:proofErr w:type="gramStart"/>
       <w:r>
         <w:rPr>
           <w:rStyle w:val="Strong"/>
@@ -4870,7 +4925,15 @@
           <w:rStyle w:val="Strong"/>
           <w:b w:val="0"/>
         </w:rPr>
-        <w:t>. CIP01ASSOC is an online-only program if it is identified as a 2)</w:t>
+        <w:t>.</w:t>
+      </w:r>
+      <w:proofErr w:type="gramEnd"/>
+      <w:r>
+        <w:rPr>
+          <w:rStyle w:val="Strong"/>
+          <w:b w:val="0"/>
+        </w:rPr>
+        <w:t xml:space="preserve"> CIP01ASSOC is an online-only program if it is identified as a 2)</w:t>
       </w:r>
       <w:r>
         <w:rPr>
@@ -4953,6 +5016,7 @@
         <w:rPr>
           <w:rStyle w:val="Strong"/>
         </w:rPr>
+        <w:lastRenderedPageBreak/>
         <w:t>Institution</w:t>
       </w:r>
       <w:r>
@@ -5614,7 +5678,23 @@
           <w:rStyle w:val="Strong"/>
           <w:b w:val="0"/>
         </w:rPr>
-        <w:t>. The first set (PCIP[01-54]) provide the percentage of degrees awarded in each two-digit CIP code</w:t>
+        <w:t>. The first set (</w:t>
+      </w:r>
+      <w:proofErr w:type="gramStart"/>
+      <w:r>
+        <w:rPr>
+          <w:rStyle w:val="Strong"/>
+          <w:b w:val="0"/>
+        </w:rPr>
+        <w:t>PCIP[</w:t>
+      </w:r>
+      <w:proofErr w:type="gramEnd"/>
+      <w:r>
+        <w:rPr>
+          <w:rStyle w:val="Strong"/>
+          <w:b w:val="0"/>
+        </w:rPr>
+        <w:t>01-54]) provide the percentage of degrees awarded in each two-digit CIP code</w:t>
       </w:r>
       <w:r>
         <w:rPr>
@@ -5642,7 +5722,31 @@
           <w:rStyle w:val="Strong"/>
           <w:b w:val="0"/>
         </w:rPr>
-        <w:t xml:space="preserve">. The second set (CIP[01-54][CERT1/CERT2/ASSOC/BACHL/CERT4]) identifies </w:t>
+        <w:t>. The second set (</w:t>
+      </w:r>
+      <w:proofErr w:type="gramStart"/>
+      <w:r>
+        <w:rPr>
+          <w:rStyle w:val="Strong"/>
+          <w:b w:val="0"/>
+        </w:rPr>
+        <w:t>CIP[</w:t>
+      </w:r>
+      <w:proofErr w:type="gramEnd"/>
+      <w:r>
+        <w:rPr>
+          <w:rStyle w:val="Strong"/>
+          <w:b w:val="0"/>
+        </w:rPr>
+        <w:t>01-</w:t>
+      </w:r>
+      <w:r>
+        <w:rPr>
+          <w:rStyle w:val="Strong"/>
+          <w:b w:val="0"/>
+        </w:rPr>
+        <w:lastRenderedPageBreak/>
+        <w:t xml:space="preserve">54][CERT1/CERT2/ASSOC/BACHL/CERT4]) identifies </w:t>
       </w:r>
       <w:r>
         <w:rPr>
@@ -5897,14 +6001,46 @@
           <w:rStyle w:val="Strong"/>
           <w:b w:val="0"/>
         </w:rPr>
-        <w:t xml:space="preserve">(CIPCODE[1-6] and CIPTITLE[1-6]) are provided at the six-digit CIP code level. </w:t>
-      </w:r>
-      <w:r>
-        <w:rPr>
-          <w:rStyle w:val="Strong"/>
-          <w:b w:val="0"/>
-        </w:rPr>
-        <w:t xml:space="preserve">Also provided is the number of months typically needed to complete the full program of study for each program (MTHCMP[1-6]). </w:t>
+        <w:t>(</w:t>
+      </w:r>
+      <w:proofErr w:type="gramStart"/>
+      <w:r>
+        <w:rPr>
+          <w:rStyle w:val="Strong"/>
+          <w:b w:val="0"/>
+        </w:rPr>
+        <w:t>CIPCODE[</w:t>
+      </w:r>
+      <w:proofErr w:type="gramEnd"/>
+      <w:r>
+        <w:rPr>
+          <w:rStyle w:val="Strong"/>
+          <w:b w:val="0"/>
+        </w:rPr>
+        <w:t xml:space="preserve">1-6] and CIPTITLE[1-6]) are provided at the six-digit CIP code level. </w:t>
+      </w:r>
+      <w:r>
+        <w:rPr>
+          <w:rStyle w:val="Strong"/>
+          <w:b w:val="0"/>
+        </w:rPr>
+        <w:t>Also provided is the number of months typically needed to complete the full program of study for each program (</w:t>
+      </w:r>
+      <w:proofErr w:type="gramStart"/>
+      <w:r>
+        <w:rPr>
+          <w:rStyle w:val="Strong"/>
+          <w:b w:val="0"/>
+        </w:rPr>
+        <w:t>MTHCMP[</w:t>
+      </w:r>
+      <w:proofErr w:type="gramEnd"/>
+      <w:r>
+        <w:rPr>
+          <w:rStyle w:val="Strong"/>
+          <w:b w:val="0"/>
+        </w:rPr>
+        <w:t xml:space="preserve">1-6]). </w:t>
       </w:r>
       <w:r>
         <w:rPr>
@@ -6027,7 +6163,15 @@
           <w:rStyle w:val="Strong"/>
           <w:b w:val="0"/>
         </w:rPr>
-        <w:t>Some colleges accept any students that apply or have minimal requirements for admission (such as a high school diploma or equivalent). Such colleges are considered to have an open admission policy. Colleges that have an open admission policy for all or most entering first-time undergraduates report this policy to IPEDS and do not report on other admissions considerations or test scores. OPENADMP captures this information for the Scorecard.</w:t>
+        <w:t xml:space="preserve">Some colleges accept any students that apply or have minimal requirements for admission (such as a high school diploma or equivalent). Such colleges are considered to have an open admission policy. Colleges that have an open admission policy for all or most entering first-time undergraduates report this policy to IPEDS and do </w:t>
+      </w:r>
+      <w:r>
+        <w:rPr>
+          <w:rStyle w:val="Strong"/>
+          <w:b w:val="0"/>
+        </w:rPr>
+        <w:lastRenderedPageBreak/>
+        <w:t>not report on other admissions considerations or test scores. OPENADMP captures this information for the Scorecard.</w:t>
       </w:r>
       <w:r>
         <w:rPr>
@@ -6493,7 +6637,21 @@
         <w:rPr>
           <w:bCs/>
         </w:rPr>
-        <w:t>n March 2016 the Coll</w:t>
+        <w:t xml:space="preserve">n </w:t>
+      </w:r>
+      <w:proofErr w:type="gramStart"/>
+      <w:r>
+        <w:rPr>
+          <w:bCs/>
+        </w:rPr>
+        <w:t>March 2016</w:t>
+      </w:r>
+      <w:proofErr w:type="gramEnd"/>
+      <w:r>
+        <w:rPr>
+          <w:bCs/>
+        </w:rPr>
+        <w:t xml:space="preserve"> the Coll</w:t>
       </w:r>
       <w:r>
         <w:rPr>
@@ -6572,6 +6730,7 @@
           <w:rFonts w:asciiTheme="minorHAnsi" w:hAnsiTheme="minorHAnsi"/>
           <w:color w:val="auto"/>
         </w:rPr>
+        <w:lastRenderedPageBreak/>
         <w:t>Costs</w:t>
       </w:r>
       <w:bookmarkEnd w:id="9"/>
@@ -6736,7 +6895,23 @@
           <w:rStyle w:val="Strong"/>
           <w:b w:val="0"/>
         </w:rPr>
-        <w:t>The average annual cost of attendance includes tuition and fees, books and supplies, and living expenses for all full-time, first-time, degree-/certificate-seeking undergraduates who receive Title IV aid. The</w:t>
+        <w:t xml:space="preserve">The average annual cost of attendance includes tuition and fees, </w:t>
+      </w:r>
+      <w:proofErr w:type="gramStart"/>
+      <w:r>
+        <w:rPr>
+          <w:rStyle w:val="Strong"/>
+          <w:b w:val="0"/>
+        </w:rPr>
+        <w:t>books</w:t>
+      </w:r>
+      <w:proofErr w:type="gramEnd"/>
+      <w:r>
+        <w:rPr>
+          <w:rStyle w:val="Strong"/>
+          <w:b w:val="0"/>
+        </w:rPr>
+        <w:t xml:space="preserve"> and supplies, and living expenses for all full-time, first-time, degree-/certificate-seeking undergraduates who receive Title IV aid. The</w:t>
       </w:r>
       <w:r>
         <w:rPr>
@@ -6913,7 +7088,58 @@
           <w:rStyle w:val="Strong"/>
           <w:b w:val="0"/>
         </w:rPr>
-        <w:t>Additionally, the cost data include the tuition and required fees of the institution. They are provided for in-state students (TUITIONFEE_IN), out-of-state students (TUITIONFEE_OUT), and program-year institutions (TUITIONFEE_PROG). For academic year institutions, tuition and fees are calculated for full-time</w:t>
+        <w:t>Additionally, the cost data include the tuition and required fees</w:t>
+      </w:r>
+      <w:r>
+        <w:rPr>
+          <w:rStyle w:val="Strong"/>
+          <w:b w:val="0"/>
+        </w:rPr>
+        <w:t xml:space="preserve">, </w:t>
+      </w:r>
+      <w:proofErr w:type="gramStart"/>
+      <w:r>
+        <w:rPr>
+          <w:rStyle w:val="Strong"/>
+          <w:b w:val="0"/>
+        </w:rPr>
+        <w:t>books</w:t>
+      </w:r>
+      <w:proofErr w:type="gramEnd"/>
+      <w:r>
+        <w:rPr>
+          <w:rStyle w:val="Strong"/>
+          <w:b w:val="0"/>
+        </w:rPr>
+        <w:t xml:space="preserve"> and supplies, and living expenses estimated by</w:t>
+      </w:r>
+      <w:r>
+        <w:rPr>
+          <w:rStyle w:val="Strong"/>
+          <w:b w:val="0"/>
+        </w:rPr>
+        <w:t xml:space="preserve"> the institution. </w:t>
+      </w:r>
+      <w:r>
+        <w:rPr>
+          <w:rStyle w:val="Strong"/>
+          <w:b w:val="0"/>
+        </w:rPr>
+        <w:t>Tuition and required fees</w:t>
+      </w:r>
+      <w:r>
+        <w:rPr>
+          <w:rStyle w:val="Strong"/>
+          <w:b w:val="0"/>
+        </w:rPr>
+        <w:t xml:space="preserve"> </w:t>
+      </w:r>
+      <w:r>
+        <w:rPr>
+          <w:rStyle w:val="Strong"/>
+          <w:b w:val="0"/>
+        </w:rPr>
+        <w:t>are provided for in-state students (TUITIONFEE_IN), out-of-state students (TUITIONFEE_OUT), and program-year institutions (TUITIONFEE_PROG). For academic year institutions, tuition and fees are calculated for full-time</w:t>
       </w:r>
       <w:r>
         <w:rPr>
@@ -6953,6 +7179,105 @@
         </w:rPr>
         <w:t xml:space="preserve"> Data are not reported prior to 2000.</w:t>
       </w:r>
+      <w:r>
+        <w:rPr>
+          <w:rStyle w:val="Strong"/>
+          <w:b w:val="0"/>
+        </w:rPr>
+        <w:t xml:space="preserve"> </w:t>
+      </w:r>
+      <w:r>
+        <w:rPr>
+          <w:rStyle w:val="Strong"/>
+          <w:b w:val="0"/>
+        </w:rPr>
+        <w:lastRenderedPageBreak/>
+        <w:t>Books and supplies and living expense estimates are provided for full-time, first-time students at academic year institutions (</w:t>
+      </w:r>
+      <w:r>
+        <w:rPr>
+          <w:rStyle w:val="Strong"/>
+          <w:b w:val="0"/>
+        </w:rPr>
+        <w:t>BOOKSUPPLY</w:t>
+      </w:r>
+      <w:r>
+        <w:rPr>
+          <w:rStyle w:val="Strong"/>
+          <w:b w:val="0"/>
+        </w:rPr>
+        <w:t xml:space="preserve">, </w:t>
+      </w:r>
+      <w:r>
+        <w:rPr>
+          <w:rStyle w:val="Strong"/>
+          <w:b w:val="0"/>
+        </w:rPr>
+        <w:t>ROOMBOARD_ON</w:t>
+      </w:r>
+      <w:r>
+        <w:rPr>
+          <w:rStyle w:val="Strong"/>
+          <w:b w:val="0"/>
+        </w:rPr>
+        <w:t xml:space="preserve">, </w:t>
+      </w:r>
+      <w:r>
+        <w:rPr>
+          <w:rStyle w:val="Strong"/>
+          <w:b w:val="0"/>
+        </w:rPr>
+        <w:t>OTHEREXPENSE_ON</w:t>
+      </w:r>
+      <w:r>
+        <w:rPr>
+          <w:rStyle w:val="Strong"/>
+          <w:b w:val="0"/>
+        </w:rPr>
+        <w:t xml:space="preserve">, </w:t>
+      </w:r>
+      <w:r>
+        <w:rPr>
+          <w:rStyle w:val="Strong"/>
+          <w:b w:val="0"/>
+        </w:rPr>
+        <w:t>ROOMBOARD_OFF</w:t>
+      </w:r>
+      <w:r>
+        <w:rPr>
+          <w:rStyle w:val="Strong"/>
+          <w:b w:val="0"/>
+        </w:rPr>
+        <w:t xml:space="preserve">, </w:t>
+      </w:r>
+      <w:r>
+        <w:rPr>
+          <w:rStyle w:val="Strong"/>
+          <w:b w:val="0"/>
+        </w:rPr>
+        <w:t>OTHEREXPENSE_OFF</w:t>
+      </w:r>
+      <w:r>
+        <w:rPr>
+          <w:rStyle w:val="Strong"/>
+          <w:b w:val="0"/>
+        </w:rPr>
+        <w:t xml:space="preserve">, </w:t>
+      </w:r>
+      <w:r>
+        <w:rPr>
+          <w:rStyle w:val="Strong"/>
+          <w:b w:val="0"/>
+        </w:rPr>
+        <w:t>OTHEREXPENSE_FAM</w:t>
+      </w:r>
+      <w:r>
+        <w:rPr>
+          <w:rStyle w:val="Strong"/>
+          <w:b w:val="0"/>
+        </w:rPr>
+        <w:t>).</w:t>
+      </w:r>
     </w:p>
     <w:p>
       <w:pPr>
@@ -7178,7 +7503,23 @@
           <w:rStyle w:val="Strong"/>
           <w:b w:val="0"/>
         </w:rPr>
-        <w:t xml:space="preserve">, additional data on the costs of the six largest programs are provided for the full program (CIPTFBS[1-6]) and </w:t>
+        <w:t>, additional data on the costs of the six largest programs are provided for the full program (</w:t>
+      </w:r>
+      <w:proofErr w:type="gramStart"/>
+      <w:r>
+        <w:rPr>
+          <w:rStyle w:val="Strong"/>
+          <w:b w:val="0"/>
+        </w:rPr>
+        <w:t>CIPTFBS[</w:t>
+      </w:r>
+      <w:proofErr w:type="gramEnd"/>
+      <w:r>
+        <w:rPr>
+          <w:rStyle w:val="Strong"/>
+          <w:b w:val="0"/>
+        </w:rPr>
+        <w:t xml:space="preserve">1-6]) and </w:t>
       </w:r>
       <w:r>
         <w:rPr>
@@ -7386,8 +7727,17 @@
           <w:rStyle w:val="Strong"/>
           <w:b w:val="0"/>
         </w:rPr>
-        <w:t xml:space="preserve"> fees, books</w:t>
-      </w:r>
+        <w:t xml:space="preserve"> fees, </w:t>
+      </w:r>
+      <w:proofErr w:type="gramStart"/>
+      <w:r>
+        <w:rPr>
+          <w:rStyle w:val="Strong"/>
+          <w:b w:val="0"/>
+        </w:rPr>
+        <w:t>books</w:t>
+      </w:r>
+      <w:proofErr w:type="gramEnd"/>
       <w:r>
         <w:rPr>
           <w:rStyle w:val="Strong"/>
@@ -7485,7 +7835,15 @@
           <w:rStyle w:val="Strong"/>
           <w:b w:val="0"/>
         </w:rPr>
-        <w:t>institutions primarily following a program-based or continuous enrollment calendar system</w:t>
+        <w:t xml:space="preserve">institutions primarily </w:t>
+      </w:r>
+      <w:r>
+        <w:rPr>
+          <w:rStyle w:val="Strong"/>
+          <w:b w:val="0"/>
+        </w:rPr>
+        <w:lastRenderedPageBreak/>
+        <w:t>following a program-based or continuous enrollment calendar system</w:t>
       </w:r>
       <w:r>
         <w:rPr>
@@ -7520,7 +7878,23 @@
           <w:rStyle w:val="Strong"/>
           <w:b w:val="0"/>
         </w:rPr>
-        <w:t xml:space="preserve"> are: (1) $0-$30,000; (2) $30,001-$48,000; (3) $48,001-$75,000; (4) $75,001-$110,000; and (5) $110,000+. We also included several combinations of net price quintiles, which rely on a weighted average of those quintiles (i.e. NPT4_048_* is the net price for the first two income brackets, $0-$48,000).</w:t>
+        <w:t xml:space="preserve"> are: (1) $0-$30,000; (2) $30,001-$48,000; (3) $48,001-$75,000; (4) $75,001-$110,000; and (5) $110,000+. We also included several combinations of net price quintiles, which rely on a weighted average of those quintiles (</w:t>
+      </w:r>
+      <w:proofErr w:type="gramStart"/>
+      <w:r>
+        <w:rPr>
+          <w:rStyle w:val="Strong"/>
+          <w:b w:val="0"/>
+        </w:rPr>
+        <w:t>i.e.</w:t>
+      </w:r>
+      <w:proofErr w:type="gramEnd"/>
+      <w:r>
+        <w:rPr>
+          <w:rStyle w:val="Strong"/>
+          <w:b w:val="0"/>
+        </w:rPr>
+        <w:t xml:space="preserve"> NPT4_048_* is the net price for the first two income brackets, $0-$48,000).</w:t>
       </w:r>
       <w:r>
         <w:rPr>
@@ -7717,6 +8091,7 @@
         <w:rPr>
           <w:rStyle w:val="Strong"/>
         </w:rPr>
+        <w:lastRenderedPageBreak/>
         <w:t xml:space="preserve">Number of </w:t>
       </w:r>
       <w:r>
@@ -8195,7 +8570,11 @@
         <w:t xml:space="preserve"> (PPTUG_EF2)</w:t>
       </w:r>
       <w:r>
-        <w:t xml:space="preserve"> and calculated from the number of part-time undergraduates divided by the total number of undergraduate</w:t>
+        <w:t xml:space="preserve"> and </w:t>
+      </w:r>
+      <w:r>
+        <w:lastRenderedPageBreak/>
+        <w:t>calculated from the number of part-time undergraduates divided by the total number of undergraduate</w:t>
       </w:r>
       <w:r>
         <w:t>s</w:t>
@@ -8357,7 +8736,23 @@
           <w:rStyle w:val="Strong"/>
           <w:b w:val="0"/>
         </w:rPr>
-        <w:t xml:space="preserve">the average net price by income quintile measurements (NUM[1-5]_[PUB or PRIV]). </w:t>
+        <w:t>the average net price by income quintile measurements (</w:t>
+      </w:r>
+      <w:proofErr w:type="gramStart"/>
+      <w:r>
+        <w:rPr>
+          <w:rStyle w:val="Strong"/>
+          <w:b w:val="0"/>
+        </w:rPr>
+        <w:t>NUM[</w:t>
+      </w:r>
+      <w:proofErr w:type="gramEnd"/>
+      <w:r>
+        <w:rPr>
+          <w:rStyle w:val="Strong"/>
+          <w:b w:val="0"/>
+        </w:rPr>
+        <w:t xml:space="preserve">1-5]_[PUB or PRIV]). </w:t>
       </w:r>
       <w:r>
         <w:t>Th</w:t>
@@ -8665,6 +9060,7 @@
         <w:rPr>
           <w:rStyle w:val="Strong"/>
         </w:rPr>
+        <w:lastRenderedPageBreak/>
         <w:t xml:space="preserve">Percent of </w:t>
       </w:r>
       <w:r>
@@ -9185,6 +9581,7 @@
           <w:rStyle w:val="Strong"/>
           <w:b w:val="0"/>
         </w:rPr>
+        <w:lastRenderedPageBreak/>
         <w:t xml:space="preserve">IPEDS SFA component data for institutions primarily </w:t>
       </w:r>
       <w:r>
@@ -9387,7 +9784,11 @@
         <w:ind w:left="2880"/>
       </w:pPr>
       <w:r>
-        <w:t>These data are available for all borrowers at the institution, as well as disaggregated by completion status (GRAD_DEBT_MDN for students who completed and WDRAW_DEBT_MDN for students who withdrew without completing</w:t>
+        <w:t xml:space="preserve">These data are available for all borrowers at the institution, as well as disaggregated by completion status (GRAD_DEBT_MDN for students who completed and WDRAW_DEBT_MDN for students who withdrew </w:t>
+      </w:r>
+      <w:r>
+        <w:lastRenderedPageBreak/>
+        <w:t>without completing</w:t>
       </w:r>
       <w:r>
         <w:rPr>
@@ -9641,10 +10042,19 @@
           <w:rStyle w:val="Strong"/>
         </w:rPr>
       </w:pPr>
-      <w:r>
-        <w:rPr>
-          <w:rStyle w:val="Strong"/>
-        </w:rPr>
+    </w:p>
+    <w:p>
+      <w:pPr>
+        <w:spacing w:after="0"/>
+        <w:rPr>
+          <w:rStyle w:val="Strong"/>
+        </w:rPr>
+      </w:pPr>
+      <w:r>
+        <w:rPr>
+          <w:rStyle w:val="Strong"/>
+        </w:rPr>
+        <w:lastRenderedPageBreak/>
         <w:t>Cumulative Median</w:t>
       </w:r>
       <w:r>
@@ -9705,10 +10115,18 @@
         <w:t xml:space="preserve">parent PLUS </w:t>
       </w:r>
       <w:r>
-        <w:t xml:space="preserve">loan debt accumulated at the institution  </w:t>
-      </w:r>
-      <w:r>
-        <w:t xml:space="preserve">associated with students </w:t>
+        <w:t xml:space="preserve">loan debt accumulated at the </w:t>
+      </w:r>
+      <w:proofErr w:type="gramStart"/>
+      <w:r>
+        <w:t xml:space="preserve">institution  </w:t>
+      </w:r>
+      <w:r>
+        <w:t>associated</w:t>
+      </w:r>
+      <w:proofErr w:type="gramEnd"/>
+      <w:r>
+        <w:t xml:space="preserve"> with students </w:t>
       </w:r>
       <w:r>
         <w:t xml:space="preserve">who separate (i.e., either graduate or withdraw) in a given </w:t>
@@ -10087,7 +10505,15 @@
         <w:t>/</w:t>
       </w:r>
       <w:r>
-        <w:t>PLUS_DEBT_ALL_COMP_MD_SUPP, or expressed in monthly paymen</w:t>
+        <w:t>PLUS_DEBT_ALL_COMP_MD_</w:t>
+      </w:r>
+      <w:proofErr w:type="gramStart"/>
+      <w:r>
+        <w:t>SUPP, or</w:t>
+      </w:r>
+      <w:proofErr w:type="gramEnd"/>
+      <w:r>
+        <w:t xml:space="preserve"> expressed in monthly paymen</w:t>
       </w:r>
       <w:r>
         <w:t>ts</w:t>
@@ -10105,6 +10531,7 @@
         <w:t xml:space="preserve">/ </w:t>
       </w:r>
       <w:r>
+        <w:lastRenderedPageBreak/>
         <w:t>PLUS_DEBT_ALL_COMP_MDPAY10_SUPP</w:t>
       </w:r>
       <w:r>
@@ -10456,7 +10883,23 @@
           <w:rStyle w:val="Strong"/>
           <w:b w:val="0"/>
         </w:rPr>
-        <w:t xml:space="preserve"> (LP[TYPE]_CNT)  at each </w:t>
+        <w:t xml:space="preserve"> (LP[TYPE]_</w:t>
+      </w:r>
+      <w:proofErr w:type="gramStart"/>
+      <w:r>
+        <w:rPr>
+          <w:rStyle w:val="Strong"/>
+          <w:b w:val="0"/>
+        </w:rPr>
+        <w:t>CNT)  at</w:t>
+      </w:r>
+      <w:proofErr w:type="gramEnd"/>
+      <w:r>
+        <w:rPr>
+          <w:rStyle w:val="Strong"/>
+          <w:b w:val="0"/>
+        </w:rPr>
+        <w:t xml:space="preserve"> each </w:t>
       </w:r>
       <w:r>
         <w:rPr>
@@ -10543,6 +10986,7 @@
     </w:p>
     <w:p>
       <w:r>
+        <w:lastRenderedPageBreak/>
         <w:t xml:space="preserve">Completion rates for </w:t>
       </w:r>
       <w:r>
@@ -10771,7 +11215,65 @@
           <w:rStyle w:val="Strong"/>
           <w:b w:val="0"/>
         </w:rPr>
-        <w:t>the expected time to completion (C</w:t>
+        <w:t>the expected time to completion (</w:t>
+      </w:r>
+      <w:proofErr w:type="gramStart"/>
+      <w:r>
+        <w:rPr>
+          <w:rStyle w:val="Strong"/>
+          <w:b w:val="0"/>
+        </w:rPr>
+        <w:t>C</w:t>
+      </w:r>
+      <w:r>
+        <w:rPr>
+          <w:rStyle w:val="Strong"/>
+          <w:b w:val="0"/>
+        </w:rPr>
+        <w:t>[</w:t>
+      </w:r>
+      <w:proofErr w:type="gramEnd"/>
+      <w:r>
+        <w:rPr>
+          <w:rStyle w:val="Strong"/>
+          <w:b w:val="0"/>
+        </w:rPr>
+        <w:t xml:space="preserve">100 or </w:t>
+      </w:r>
+      <w:r>
+        <w:rPr>
+          <w:rStyle w:val="Strong"/>
+          <w:b w:val="0"/>
+        </w:rPr>
+        <w:t>150</w:t>
+      </w:r>
+      <w:r>
+        <w:rPr>
+          <w:rStyle w:val="Strong"/>
+          <w:b w:val="0"/>
+        </w:rPr>
+        <w:t>]</w:t>
+      </w:r>
+      <w:r>
+        <w:rPr>
+          <w:rStyle w:val="Strong"/>
+          <w:b w:val="0"/>
+        </w:rPr>
+        <w:t xml:space="preserve">_4 for four-year </w:t>
+      </w:r>
+      <w:r>
+        <w:rPr>
+          <w:rStyle w:val="Strong"/>
+          <w:b w:val="0"/>
+        </w:rPr>
+        <w:t>institution</w:t>
+      </w:r>
+      <w:r>
+        <w:rPr>
+          <w:rStyle w:val="Strong"/>
+          <w:b w:val="0"/>
+        </w:rPr>
+        <w:t>s and C</w:t>
       </w:r>
       <w:r>
         <w:rPr>
@@ -10799,7 +11301,7 @@
           <w:rStyle w:val="Strong"/>
           <w:b w:val="0"/>
         </w:rPr>
-        <w:t xml:space="preserve">_4 for four-year </w:t>
+        <w:t xml:space="preserve">_L4 for less-than-four-year </w:t>
       </w:r>
       <w:r>
         <w:rPr>
@@ -10813,98 +11315,944 @@
           <w:rStyle w:val="Strong"/>
           <w:b w:val="0"/>
         </w:rPr>
-        <w:t>s and C</w:t>
-      </w:r>
-      <w:r>
-        <w:rPr>
-          <w:rStyle w:val="Strong"/>
-          <w:b w:val="0"/>
-        </w:rPr>
+        <w:t>s)</w:t>
+      </w:r>
+      <w:r>
+        <w:rPr>
+          <w:rStyle w:val="Strong"/>
+          <w:b w:val="0"/>
+        </w:rPr>
+        <w:t>. T</w:t>
+      </w:r>
+      <w:r>
+        <w:rPr>
+          <w:rStyle w:val="Strong"/>
+          <w:b w:val="0"/>
+        </w:rPr>
+        <w:t>h</w:t>
+      </w:r>
+      <w:r>
+        <w:rPr>
+          <w:rStyle w:val="Strong"/>
+          <w:b w:val="0"/>
+        </w:rPr>
+        <w:t xml:space="preserve">e 150 percent </w:t>
+      </w:r>
+      <w:r>
+        <w:rPr>
+          <w:rStyle w:val="Strong"/>
+          <w:b w:val="0"/>
+        </w:rPr>
+        <w:t>rates are available disaggregated by race (C150_4_* and C150_L4_*, for _WHITE [white], _BLACK [black], _HISP [Hispanic], _ASIAN [Asian], _AIAN [American Indian/Alaska Native], _NHPI [Native Hawaiian/Pacific Islander], _2MOR [two or more races], _NRA [non-resident alien], and _UNKN [race unknown])</w:t>
+      </w:r>
+      <w:r>
+        <w:rPr>
+          <w:rStyle w:val="Strong"/>
+          <w:b w:val="0"/>
+        </w:rPr>
+        <w:t xml:space="preserve"> and by Pell Grant/Direct Subsidized Loan recipient status during the first year of college (C150_4_* and S150_L4_* for PELL [Pell Grant recipients], LOANNOPELL [Direct Subsidized Loan recipients that did not receive a Pell Grant], and NOLOANNOPELL [received neither a Direct Subsidized Loan nor a Pell Grant])</w:t>
+      </w:r>
+      <w:r>
+        <w:rPr>
+          <w:rStyle w:val="Strong"/>
+          <w:b w:val="0"/>
+        </w:rPr>
+        <w:t>.</w:t>
+      </w:r>
+      <w:r>
+        <w:rPr>
+          <w:rStyle w:val="Strong"/>
+          <w:b w:val="0"/>
+        </w:rPr>
+        <w:t xml:space="preserve"> Note that the designation as f</w:t>
+      </w:r>
+      <w:r>
+        <w:t>our-year or less-than-four year for these metrics is based on the IPEDS level of institution (ICLEVEL), not on the predominant award (PREDDEG).</w:t>
+      </w:r>
+    </w:p>
+    <w:p>
+      <w:pPr>
+        <w:ind w:left="2880"/>
+      </w:pPr>
+      <w:r>
+        <w:t>For institutions primarily following an academic</w:t>
+      </w:r>
+      <w:r>
+        <w:t xml:space="preserve"> </w:t>
+      </w:r>
+      <w:r>
+        <w:t xml:space="preserve">year calendar system, the IPEDS completion rates are limited to </w:t>
+      </w:r>
+      <w:r>
+        <w:rPr>
+          <w:rStyle w:val="Strong"/>
+          <w:b w:val="0"/>
+        </w:rPr>
+        <w:t>full-time, first-time</w:t>
+      </w:r>
+      <w:r>
+        <w:rPr>
+          <w:rStyle w:val="Strong"/>
+          <w:b w:val="0"/>
+        </w:rPr>
+        <w:t xml:space="preserve"> </w:t>
+      </w:r>
+      <w:r>
+        <w:t>students beginning in the fall semester. For institutions primarily following a non-academic</w:t>
+      </w:r>
+      <w:r>
+        <w:t xml:space="preserve"> </w:t>
+      </w:r>
+      <w:r>
+        <w:t>year calendar system</w:t>
+      </w:r>
+      <w:r>
+        <w:t xml:space="preserve"> (program or continuous enrollment)</w:t>
+      </w:r>
+      <w:r>
+        <w:t xml:space="preserve">, the IPEDS completion rates cover all </w:t>
+      </w:r>
+      <w:r>
+        <w:rPr>
+          <w:rStyle w:val="Strong"/>
+          <w:b w:val="0"/>
+        </w:rPr>
+        <w:t>full-time, first-time</w:t>
+      </w:r>
+      <w:r>
+        <w:rPr>
+          <w:rStyle w:val="Strong"/>
+          <w:b w:val="0"/>
+        </w:rPr>
+        <w:t xml:space="preserve"> </w:t>
+      </w:r>
+      <w:r>
+        <w:rPr>
+          <w:rStyle w:val="Strong"/>
+          <w:b w:val="0"/>
+        </w:rPr>
+        <w:t xml:space="preserve">students. </w:t>
+      </w:r>
+      <w:r>
+        <w:t xml:space="preserve">The exclusion of part-time students, transfer students, and students who do not start during the fall from IPEDS completion rates makes the rates less relevant for those populations of students. </w:t>
+      </w:r>
+      <w:r>
+        <w:t>Full-time, f</w:t>
+      </w:r>
+      <w:r>
+        <w:t>irst-time students make up fewer than half of all college students</w:t>
+      </w:r>
+      <w:r>
+        <w:t>, or even less in some sectors of institutions (</w:t>
+      </w:r>
+      <w:proofErr w:type="gramStart"/>
+      <w:r>
+        <w:t>e.g.</w:t>
+      </w:r>
+      <w:proofErr w:type="gramEnd"/>
+      <w:r>
+        <w:t xml:space="preserve"> community colleges)</w:t>
+      </w:r>
+      <w:r>
+        <w:t xml:space="preserve">. Furthermore, although </w:t>
+      </w:r>
+      <w:r>
+        <w:t>institution</w:t>
+      </w:r>
+      <w:r>
+        <w:t xml:space="preserve">s have the option to report transfer outcomes for </w:t>
+      </w:r>
+      <w:r>
+        <w:t>full-time, first-time</w:t>
+      </w:r>
+      <w:r>
+        <w:t xml:space="preserve"> students</w:t>
+      </w:r>
+      <w:r>
+        <w:t xml:space="preserve"> (TRANS_4 and TRANS_L4)</w:t>
+      </w:r>
+      <w:r>
+        <w:t xml:space="preserve">, many choose not to. In light of these limitations, </w:t>
+      </w:r>
+      <w:r>
+        <w:t xml:space="preserve">in 2015-16, </w:t>
+      </w:r>
+      <w:r>
+        <w:t xml:space="preserve">IPEDS </w:t>
+      </w:r>
+      <w:r>
+        <w:t xml:space="preserve">began collecting </w:t>
+      </w:r>
+      <w:r>
+        <w:t>student “outcome” status (completed</w:t>
+      </w:r>
+      <w:r>
+        <w:t xml:space="preserve"> [OMAWDP8_*]</w:t>
+      </w:r>
+      <w:r>
+        <w:t>, enrolled at another institution</w:t>
+      </w:r>
+      <w:r>
+        <w:t xml:space="preserve"> [OMENRAP8_*]</w:t>
+      </w:r>
+      <w:r>
+        <w:t>, still enrolled</w:t>
+      </w:r>
+      <w:r>
+        <w:t xml:space="preserve"> [OMENRYP8_*], or status unknown [OMENRUP8_*]</w:t>
+      </w:r>
+      <w:r>
+        <w:t xml:space="preserve">) eight years after entering the institution </w:t>
+      </w:r>
+      <w:r>
+        <w:t>for four cohorts of students</w:t>
+      </w:r>
+      <w:r>
+        <w:t xml:space="preserve">: full-time, first-time (*=FTFT); </w:t>
+      </w:r>
+      <w:r>
+        <w:lastRenderedPageBreak/>
+        <w:t>part-time, first-time (*=PTFT); full-time, not first-time (*=FTNFT); and part-time, not first-time (*=PTNFT)</w:t>
+      </w:r>
+      <w:r>
+        <w:t>.</w:t>
+      </w:r>
+      <w:r>
+        <w:t xml:space="preserve"> IPEDS also collects award status at 6 years after entry (OMAWDP6_*) for the same four cohorts.</w:t>
+      </w:r>
+    </w:p>
+    <w:p>
+      <w:pPr>
+        <w:ind w:left="2880"/>
+      </w:pPr>
+      <w:r>
+        <w:t>IPEDS Graduation Rate component data are cohort</w:t>
+      </w:r>
+      <w:r>
+        <w:t>-</w:t>
+      </w:r>
+      <w:r>
+        <w:t>based graduation rates. Four-year institutions</w:t>
+      </w:r>
+      <w:bookmarkStart w:id="20" w:name="_Ref458521443"/>
+      <w:r>
+        <w:rPr>
+          <w:rStyle w:val="FootnoteReference"/>
+        </w:rPr>
+        <w:footnoteReference w:id="30"/>
+      </w:r>
+      <w:bookmarkEnd w:id="20"/>
+      <w:r>
+        <w:t xml:space="preserve"> report on students that began </w:t>
+      </w:r>
+      <w:r>
+        <w:t>six</w:t>
+      </w:r>
+      <w:r>
+        <w:t xml:space="preserve"> years prior to the IPEDS collection year</w:t>
+      </w:r>
+      <w:r>
+        <w:t>, while l</w:t>
+      </w:r>
+      <w:r>
+        <w:t>ess-than-four-year</w:t>
+      </w:r>
+      <w:r>
+        <w:rPr>
+          <w:vertAlign w:val="superscript"/>
+        </w:rPr>
+        <w:fldChar w:fldCharType="begin"/>
+      </w:r>
+      <w:r>
+        <w:rPr>
+          <w:vertAlign w:val="superscript"/>
+        </w:rPr>
+        <w:instrText xml:space="preserve"> NOTEREF _Ref458521443  \* MERGEFORMAT </w:instrText>
+      </w:r>
+      <w:r>
+        <w:rPr>
+          <w:vertAlign w:val="superscript"/>
+        </w:rPr>
+        <w:fldChar w:fldCharType="separate"/>
+      </w:r>
+      <w:r>
+        <w:rPr>
+          <w:vertAlign w:val="superscript"/>
+        </w:rPr>
+        <w:t>28</w:t>
+      </w:r>
+      <w:r>
+        <w:rPr>
+          <w:vertAlign w:val="superscript"/>
+        </w:rPr>
+        <w:fldChar w:fldCharType="end"/>
+      </w:r>
+      <w:r>
+        <w:t xml:space="preserve"> institutions report on students beginning </w:t>
+      </w:r>
+      <w:r>
+        <w:t>three</w:t>
+      </w:r>
+      <w:r>
+        <w:t xml:space="preserve"> years prior to the collection year. The varied cohort year starting points allow the measurement at 150% of expected time to occur at the same time for both cohorts (prior to August 31 of the collection year). </w:t>
+      </w:r>
+      <w:r>
+        <w:t xml:space="preserve">For full-time, first-time, bachelor's degree-seeking undergraduates, 150 percent of </w:t>
+      </w:r>
+      <w:r>
+        <w:t>expected</w:t>
+      </w:r>
+      <w:r>
+        <w:t xml:space="preserve"> time is typically 6 years, and for full-time, first-time, </w:t>
+      </w:r>
+      <w:proofErr w:type="gramStart"/>
+      <w:r>
+        <w:t>associate's</w:t>
+      </w:r>
+      <w:proofErr w:type="gramEnd"/>
+      <w:r>
+        <w:t xml:space="preserve"> degree-seeking undergraduates it is typically 3 years. For full-time, first-time, certificate-seeking undergraduates, the </w:t>
+      </w:r>
+      <w:r>
+        <w:t>expected</w:t>
+      </w:r>
+      <w:r>
+        <w:t xml:space="preserve"> time period varies by the length of the program (for example, 9 months for a certificate with a</w:t>
+      </w:r>
+      <w:r>
+        <w:t>n</w:t>
+      </w:r>
+      <w:r>
+        <w:t xml:space="preserve"> </w:t>
+      </w:r>
+      <w:r>
+        <w:t>expected</w:t>
+      </w:r>
+      <w:r>
+        <w:t xml:space="preserve"> completion time of 6 months).</w:t>
+      </w:r>
+    </w:p>
+    <w:p>
+      <w:pPr>
+        <w:ind w:left="2880"/>
+      </w:pPr>
+      <w:r>
+        <w:t>T</w:t>
+      </w:r>
+      <w:r>
+        <w:t xml:space="preserve">o reduce variability from year to year, </w:t>
+      </w:r>
+      <w:r>
+        <w:t xml:space="preserve">data are also available as </w:t>
+      </w:r>
+      <w:r>
+        <w:t>pooled completion rates across two years on a rolling basis (C</w:t>
+      </w:r>
+      <w:r>
         <w:t xml:space="preserve">[100 or </w:t>
       </w:r>
       <w:r>
-        <w:rPr>
-          <w:rStyle w:val="Strong"/>
-          <w:b w:val="0"/>
-        </w:rPr>
         <w:t>150</w:t>
       </w:r>
       <w:r>
-        <w:rPr>
-          <w:rStyle w:val="Strong"/>
-          <w:b w:val="0"/>
-        </w:rPr>
         <w:t>]</w:t>
       </w:r>
       <w:r>
-        <w:rPr>
-          <w:rStyle w:val="Strong"/>
-          <w:b w:val="0"/>
-        </w:rPr>
-        <w:t xml:space="preserve">_L4 for less-than-four-year </w:t>
-      </w:r>
-      <w:r>
-        <w:rPr>
-          <w:rStyle w:val="Strong"/>
-          <w:b w:val="0"/>
-        </w:rPr>
+        <w:t>_4_POOLED</w:t>
+      </w:r>
+      <w:r>
+        <w:t>,</w:t>
+      </w:r>
+      <w:r>
+        <w:t xml:space="preserve"> C</w:t>
+      </w:r>
+      <w:r>
+        <w:t xml:space="preserve">[100 or </w:t>
+      </w:r>
+      <w:r>
+        <w:t>150</w:t>
+      </w:r>
+      <w:r>
+        <w:t>]</w:t>
+      </w:r>
+      <w:r>
+        <w:t>_L4_POOLED</w:t>
+      </w:r>
+      <w:r>
+        <w:t xml:space="preserve">, and </w:t>
+      </w:r>
+      <w:r>
+        <w:t>OMAWD</w:t>
+      </w:r>
+      <w:r>
+        <w:t>*</w:t>
+      </w:r>
+      <w:r>
+        <w:t>POOLED</w:t>
+      </w:r>
+      <w:r>
+        <w:t>)</w:t>
+      </w:r>
+      <w:r>
+        <w:t>;</w:t>
+      </w:r>
+      <w:r>
+        <w:t xml:space="preserve"> among institutions with fewer than 30 students in the combined cohorts, the measure was created based on a four-year cohort instead</w:t>
+      </w:r>
+      <w:r>
+        <w:t xml:space="preserve"> </w:t>
+      </w:r>
+      <w:r>
+        <w:t>(</w:t>
+      </w:r>
+      <w:r>
+        <w:t xml:space="preserve">see </w:t>
+      </w:r>
+      <w:r>
+        <w:t>POOLYRS</w:t>
+      </w:r>
+      <w:r>
+        <w:t xml:space="preserve"> or POOLYRS100</w:t>
+      </w:r>
+      <w:r>
+        <w:t xml:space="preserve">, </w:t>
+      </w:r>
+      <w:r>
+        <w:t>POOLYRSOM</w:t>
+      </w:r>
+      <w:r>
+        <w:t>*</w:t>
+      </w:r>
+      <w:r>
+        <w:t xml:space="preserve"> </w:t>
+      </w:r>
+      <w:r>
+        <w:t xml:space="preserve">for the </w:t>
+      </w:r>
+      <w:r>
+        <w:t xml:space="preserve">number of </w:t>
+      </w:r>
+      <w:r>
+        <w:t>years used in the rolling average)</w:t>
+      </w:r>
+      <w:r>
+        <w:t xml:space="preserve">. </w:t>
+      </w:r>
+      <w:r>
+        <w:t>D</w:t>
+      </w:r>
+      <w:r>
+        <w:t>ata are also</w:t>
+      </w:r>
+      <w:r>
+        <w:t xml:space="preserve"> suppressed for </w:t>
+      </w:r>
+      <w:r>
         <w:t>institution</w:t>
       </w:r>
       <w:r>
-        <w:rPr>
-          <w:rStyle w:val="Strong"/>
-          <w:b w:val="0"/>
-        </w:rPr>
-        <w:t>s)</w:t>
-      </w:r>
-      <w:r>
-        <w:rPr>
-          <w:rStyle w:val="Strong"/>
-          <w:b w:val="0"/>
-        </w:rPr>
-        <w:t>. T</w:t>
-      </w:r>
-      <w:r>
-        <w:rPr>
-          <w:rStyle w:val="Strong"/>
-          <w:b w:val="0"/>
-        </w:rPr>
-        <w:t>h</w:t>
-      </w:r>
-      <w:r>
-        <w:rPr>
-          <w:rStyle w:val="Strong"/>
-          <w:b w:val="0"/>
-        </w:rPr>
-        <w:t xml:space="preserve">e 150 percent </w:t>
-      </w:r>
-      <w:r>
-        <w:rPr>
-          <w:rStyle w:val="Strong"/>
-          <w:b w:val="0"/>
-        </w:rPr>
-        <w:t>rates are available disaggregated by race (C150_4_* and C150_L4_*, for _WHITE [white], _BLACK [black], _HISP [Hispanic], _ASIAN [Asian], _AIAN [American Indian/Alaska Native], _NHPI [Native Hawaiian/Pacific Islander], _2MOR [two or more races], _NRA [non-resident alien], and _UNKN [race unknown])</w:t>
-      </w:r>
-      <w:r>
-        <w:rPr>
-          <w:rStyle w:val="Strong"/>
-          <w:b w:val="0"/>
-        </w:rPr>
-        <w:t xml:space="preserve"> and by Pell Grant/Direct Subsidized Loan recipient status during the first year of college (C150_4_* and S150_L4_* for PELL [Pell Grant recipients], LOANNOPELL [Direct Subsidized Loan recipients that did not receive a Pell Grant], and NOLOANNOPELL [received neither a Direct Subsidized Loan nor a Pell Grant])</w:t>
-      </w:r>
-      <w:r>
-        <w:rPr>
-          <w:rStyle w:val="Strong"/>
-          <w:b w:val="0"/>
-        </w:rPr>
+        <w:t>s with fewer than 30 students, where the outcome of a single student could dramatically change the rate (</w:t>
+      </w:r>
+      <w:proofErr w:type="gramStart"/>
+      <w:r>
+        <w:t>C</w:t>
+      </w:r>
+      <w:r>
+        <w:t>[</w:t>
+      </w:r>
+      <w:proofErr w:type="gramEnd"/>
+      <w:r>
+        <w:t xml:space="preserve">100 or </w:t>
+      </w:r>
+      <w:r>
+        <w:t>150</w:t>
+      </w:r>
+      <w:r>
+        <w:t>]</w:t>
+      </w:r>
+      <w:r>
+        <w:t>_4_POOLED_SUPP</w:t>
+      </w:r>
+      <w:r>
+        <w:t>,</w:t>
+      </w:r>
+      <w:r>
+        <w:t xml:space="preserve"> C</w:t>
+      </w:r>
+      <w:r>
+        <w:t>[</w:t>
+      </w:r>
+      <w:r>
+        <w:t>1</w:t>
+      </w:r>
+      <w:r>
+        <w:t>00 or 1</w:t>
+      </w:r>
+      <w:r>
+        <w:t>50</w:t>
+      </w:r>
+      <w:r>
+        <w:t>]</w:t>
+      </w:r>
+      <w:r>
+        <w:t>_L4_POOLED_SUPP</w:t>
+      </w:r>
+      <w:r>
+        <w:t xml:space="preserve">, and </w:t>
+      </w:r>
+      <w:r>
+        <w:t>OMAWD</w:t>
+      </w:r>
+      <w:r>
+        <w:t>*</w:t>
+      </w:r>
+      <w:r>
+        <w:t>POOLED_SUPP</w:t>
+      </w:r>
+      <w:r>
+        <w:t xml:space="preserve">). </w:t>
+      </w:r>
+    </w:p>
+    <w:p>
+      <w:pPr>
+        <w:ind w:left="2880"/>
+      </w:pPr>
+      <w:r>
+        <w:t xml:space="preserve">Pooled data are available </w:t>
+      </w:r>
+      <w:r>
+        <w:t xml:space="preserve">only in the </w:t>
+      </w:r>
+      <w:r>
+        <w:t>latest Scorecard data file</w:t>
+      </w:r>
+      <w:r>
+        <w:t xml:space="preserve">. One-year </w:t>
+      </w:r>
+      <w:r>
+        <w:t xml:space="preserve">(non-pooled) </w:t>
+      </w:r>
+      <w:r>
+        <w:t xml:space="preserve">150% </w:t>
+      </w:r>
+      <w:r>
+        <w:t>measures are included for every year</w:t>
+      </w:r>
+      <w:r>
+        <w:t xml:space="preserve"> (C150_4 and C150_L4)</w:t>
+      </w:r>
+      <w:r>
+        <w:t>. O</w:t>
+      </w:r>
+      <w:r>
+        <w:t xml:space="preserve">ne-year (non-pooled) </w:t>
+      </w:r>
+      <w:r>
+        <w:t xml:space="preserve">100% </w:t>
+      </w:r>
+      <w:r>
+        <w:t xml:space="preserve">measures </w:t>
+      </w:r>
+      <w:r>
+        <w:t>are included beginning with the 1997</w:t>
+      </w:r>
+      <w:r>
+        <w:t>_</w:t>
+      </w:r>
+      <w:r>
+        <w:t>98 data file</w:t>
+      </w:r>
+      <w:r>
+        <w:t xml:space="preserve"> </w:t>
+      </w:r>
+      <w:r>
+        <w:t>for 4-year institutions (C100_4) and beginning with the 2009</w:t>
+      </w:r>
+      <w:r>
+        <w:t>_</w:t>
+      </w:r>
+      <w:r>
+        <w:t>10 data file for less-than-4-year institutions (</w:t>
+      </w:r>
+      <w:r>
+        <w:t>C1</w:t>
+      </w:r>
+      <w:r>
+        <w:t>0</w:t>
+      </w:r>
+      <w:r>
+        <w:t>0_L4)</w:t>
+      </w:r>
+      <w:r>
         <w:t>.</w:t>
       </w:r>
-      <w:r>
-        <w:rPr>
-          <w:rStyle w:val="Strong"/>
-          <w:b w:val="0"/>
-        </w:rPr>
-        <w:t xml:space="preserve"> Note that the designation as f</w:t>
+    </w:p>
+    <w:p>
+      <w:pPr>
+        <w:rPr>
+          <w:rStyle w:val="Strong"/>
+        </w:rPr>
+      </w:pPr>
+      <w:r>
+        <w:rPr>
+          <w:rStyle w:val="Strong"/>
+        </w:rPr>
+        <w:lastRenderedPageBreak/>
+        <w:t xml:space="preserve">200 </w:t>
+      </w:r>
+      <w:r>
+        <w:rPr>
+          <w:rStyle w:val="Strong"/>
+        </w:rPr>
+        <w:t>P</w:t>
+      </w:r>
+      <w:r>
+        <w:rPr>
+          <w:rStyle w:val="Strong"/>
+        </w:rPr>
+        <w:t xml:space="preserve">ercent IPEDS </w:t>
+      </w:r>
+      <w:r>
+        <w:rPr>
+          <w:rStyle w:val="Strong"/>
+        </w:rPr>
+        <w:br/>
+      </w:r>
+      <w:r>
+        <w:rPr>
+          <w:rStyle w:val="Strong"/>
+        </w:rPr>
+        <w:t>C</w:t>
+      </w:r>
+      <w:r>
+        <w:rPr>
+          <w:rStyle w:val="Strong"/>
+        </w:rPr>
+        <w:t xml:space="preserve">ompletion </w:t>
+      </w:r>
+      <w:r>
+        <w:rPr>
+          <w:rStyle w:val="Strong"/>
+        </w:rPr>
+        <w:t>R</w:t>
+      </w:r>
+      <w:r>
+        <w:rPr>
+          <w:rStyle w:val="Strong"/>
+        </w:rPr>
+        <w:t>ate</w:t>
+      </w:r>
+      <w:r>
+        <w:rPr>
+          <w:rStyle w:val="Strong"/>
+        </w:rPr>
+        <w:tab/>
+      </w:r>
+      <w:r>
+        <w:rPr>
+          <w:rStyle w:val="Strong"/>
+        </w:rPr>
+        <w:tab/>
+      </w:r>
+      <w:r>
+        <w:rPr>
+          <w:rStyle w:val="Strong"/>
+          <w:b w:val="0"/>
+        </w:rPr>
+        <w:t>Float</w:t>
+      </w:r>
+    </w:p>
+    <w:p>
+      <w:pPr>
+        <w:ind w:left="2880"/>
+        <w:rPr>
+          <w:rStyle w:val="Strong"/>
+          <w:b w:val="0"/>
+        </w:rPr>
+      </w:pPr>
+      <w:r>
+        <w:rPr>
+          <w:rStyle w:val="Strong"/>
+          <w:b w:val="0"/>
+        </w:rPr>
+        <w:t xml:space="preserve">Currently, institutions also report </w:t>
+      </w:r>
+      <w:r>
+        <w:rPr>
+          <w:rStyle w:val="Strong"/>
+          <w:b w:val="0"/>
+        </w:rPr>
+        <w:t>(via the IPEDS 2</w:t>
+      </w:r>
+      <w:r>
+        <w:rPr>
+          <w:rStyle w:val="Strong"/>
+          <w:b w:val="0"/>
+        </w:rPr>
+        <w:t>00</w:t>
+      </w:r>
+      <w:r>
+        <w:rPr>
+          <w:rStyle w:val="Strong"/>
+          <w:b w:val="0"/>
+        </w:rPr>
+        <w:t xml:space="preserve"> Percent Graduation Rates component) </w:t>
+      </w:r>
+      <w:r>
+        <w:rPr>
+          <w:rStyle w:val="Strong"/>
+          <w:b w:val="0"/>
+        </w:rPr>
+        <w:t xml:space="preserve">on the completion rates </w:t>
+      </w:r>
+      <w:r>
+        <w:rPr>
+          <w:rStyle w:val="Strong"/>
+          <w:b w:val="0"/>
+        </w:rPr>
+        <w:t xml:space="preserve">within 200 percent of the expected time to completion </w:t>
+      </w:r>
+      <w:r>
+        <w:rPr>
+          <w:rStyle w:val="Strong"/>
+          <w:b w:val="0"/>
+        </w:rPr>
+        <w:t xml:space="preserve">for </w:t>
+      </w:r>
+      <w:r>
+        <w:rPr>
+          <w:rStyle w:val="Strong"/>
+          <w:b w:val="0"/>
+        </w:rPr>
+        <w:t>full-time, first-time</w:t>
+      </w:r>
+      <w:r>
+        <w:rPr>
+          <w:rStyle w:val="Strong"/>
+          <w:b w:val="0"/>
+        </w:rPr>
+        <w:t xml:space="preserve"> students who begin school in the fall semester </w:t>
+      </w:r>
+      <w:r>
+        <w:t>at</w:t>
+      </w:r>
+      <w:r>
+        <w:t xml:space="preserve"> institutions primarily following an academic year calendar system, </w:t>
+      </w:r>
+      <w:r>
+        <w:t xml:space="preserve">or all full-time, first-time students from </w:t>
+      </w:r>
+      <w:r>
+        <w:t>institutions primarily following a non-academic year calendar system (program or continuous enrollment)</w:t>
+      </w:r>
+      <w:r>
+        <w:rPr>
+          <w:rStyle w:val="Strong"/>
+          <w:b w:val="0"/>
+        </w:rPr>
+        <w:t xml:space="preserve">. </w:t>
+      </w:r>
+      <w:r>
+        <w:rPr>
+          <w:rStyle w:val="Strong"/>
+          <w:b w:val="0"/>
+        </w:rPr>
+        <w:t xml:space="preserve">For </w:t>
+      </w:r>
+      <w:proofErr w:type="gramStart"/>
+      <w:r>
+        <w:rPr>
+          <w:rStyle w:val="Strong"/>
+          <w:b w:val="0"/>
+        </w:rPr>
+        <w:t>four year</w:t>
+      </w:r>
+      <w:proofErr w:type="gramEnd"/>
+      <w:r>
+        <w:rPr>
+          <w:rStyle w:val="Strong"/>
+          <w:b w:val="0"/>
+        </w:rPr>
+        <w:t xml:space="preserve"> institutions</w:t>
+      </w:r>
+      <w:r>
+        <w:rPr>
+          <w:rStyle w:val="Strong"/>
+          <w:b w:val="0"/>
+        </w:rPr>
+        <w:fldChar w:fldCharType="begin"/>
+      </w:r>
+      <w:r>
+        <w:rPr>
+          <w:rStyle w:val="Strong"/>
+          <w:b w:val="0"/>
+        </w:rPr>
+        <w:instrText xml:space="preserve"> NOTEREF _Ref458521443 \f \h </w:instrText>
+      </w:r>
+      <w:r>
+        <w:rPr>
+          <w:rStyle w:val="Strong"/>
+          <w:b w:val="0"/>
+        </w:rPr>
+      </w:r>
+      <w:r>
+        <w:rPr>
+          <w:rStyle w:val="Strong"/>
+          <w:b w:val="0"/>
+        </w:rPr>
+        <w:fldChar w:fldCharType="separate"/>
+      </w:r>
+      <w:r>
+        <w:rPr>
+          <w:rStyle w:val="FootnoteReference"/>
+        </w:rPr>
+        <w:t>28</w:t>
+      </w:r>
+      <w:r>
+        <w:rPr>
+          <w:rStyle w:val="Strong"/>
+          <w:b w:val="0"/>
+        </w:rPr>
+        <w:fldChar w:fldCharType="end"/>
+      </w:r>
+      <w:r>
+        <w:rPr>
+          <w:rStyle w:val="Strong"/>
+          <w:b w:val="0"/>
+        </w:rPr>
+        <w:t xml:space="preserve">, the rate </w:t>
+      </w:r>
+      <w:r>
+        <w:rPr>
+          <w:rStyle w:val="Strong"/>
+          <w:b w:val="0"/>
+        </w:rPr>
+        <w:t>(C200_4</w:t>
+      </w:r>
+      <w:r>
+        <w:rPr>
+          <w:rStyle w:val="Strong"/>
+          <w:b w:val="0"/>
+        </w:rPr>
+        <w:t>)</w:t>
+      </w:r>
+      <w:r>
+        <w:rPr>
+          <w:rStyle w:val="Strong"/>
+          <w:b w:val="0"/>
+        </w:rPr>
+        <w:t xml:space="preserve"> </w:t>
+      </w:r>
+      <w:r>
+        <w:rPr>
+          <w:rStyle w:val="Strong"/>
+          <w:b w:val="0"/>
+        </w:rPr>
+        <w:t>covers bachelor’s degree-seeking students, and for less-than-four-year institutions, the rate (C200_L4)</w:t>
+      </w:r>
+      <w:r>
+        <w:rPr>
+          <w:rStyle w:val="Strong"/>
+          <w:b w:val="0"/>
+        </w:rPr>
+        <w:t xml:space="preserve"> </w:t>
+      </w:r>
+      <w:r>
+        <w:rPr>
+          <w:rStyle w:val="Strong"/>
+          <w:b w:val="0"/>
+        </w:rPr>
+        <w:t xml:space="preserve">covers students seeking an </w:t>
+      </w:r>
+      <w:r>
+        <w:rPr>
+          <w:rStyle w:val="Strong"/>
+          <w:b w:val="0"/>
+        </w:rPr>
+        <w:t>any award</w:t>
+      </w:r>
+      <w:r>
+        <w:rPr>
+          <w:rStyle w:val="Strong"/>
+          <w:b w:val="0"/>
+        </w:rPr>
+        <w:t>.</w:t>
+      </w:r>
+      <w:r>
+        <w:rPr>
+          <w:rStyle w:val="Strong"/>
+          <w:b w:val="0"/>
+        </w:rPr>
+        <w:t xml:space="preserve"> </w:t>
+      </w:r>
+      <w:r>
+        <w:t xml:space="preserve">For full-time, first-time, bachelor's degree-seeking undergraduates, </w:t>
+      </w:r>
+      <w:r>
+        <w:t>200</w:t>
+      </w:r>
+      <w:r>
+        <w:t xml:space="preserve"> percent of </w:t>
+      </w:r>
+      <w:r>
+        <w:t>expected</w:t>
+      </w:r>
+      <w:r>
+        <w:t xml:space="preserve"> time is typically </w:t>
+      </w:r>
+      <w:r>
+        <w:t>8</w:t>
+      </w:r>
+      <w:r>
+        <w:t xml:space="preserve"> years, and for full-time, first-time, </w:t>
+      </w:r>
+      <w:proofErr w:type="gramStart"/>
+      <w:r>
+        <w:t>associate's</w:t>
+      </w:r>
+      <w:proofErr w:type="gramEnd"/>
+      <w:r>
+        <w:t xml:space="preserve"> degree-seeking undergraduates it is typically </w:t>
+      </w:r>
+      <w:r>
+        <w:t>4</w:t>
+      </w:r>
+      <w:r>
+        <w:t xml:space="preserve"> years. For full-time, first-time, certificate-seeking undergraduates, the </w:t>
+      </w:r>
+      <w:r>
+        <w:t>expected</w:t>
+      </w:r>
+      <w:r>
+        <w:t xml:space="preserve"> time period varies by the length of the program (for example, </w:t>
+      </w:r>
+      <w:r>
+        <w:t>12</w:t>
+      </w:r>
+      <w:r>
+        <w:t xml:space="preserve"> months for a certificate with </w:t>
+      </w:r>
+      <w:r>
+        <w:t>an</w:t>
+      </w:r>
+      <w:r>
+        <w:t xml:space="preserve"> </w:t>
+      </w:r>
+      <w:r>
+        <w:t>expected</w:t>
+      </w:r>
+      <w:r>
+        <w:t xml:space="preserve"> completion time of 6 months).</w:t>
+      </w:r>
+      <w:r>
+        <w:t xml:space="preserve"> </w:t>
+      </w:r>
+      <w:r>
+        <w:rPr>
+          <w:rStyle w:val="Strong"/>
+          <w:b w:val="0"/>
+        </w:rPr>
+        <w:t>Note that the designation as f</w:t>
       </w:r>
       <w:r>
         <w:t>our-year or less-than-four year for these metrics is based on the IPEDS level of institution (ICLEVEL), not on the predominant award (PREDDEG).</w:t>
@@ -10913,51 +12261,140 @@
     <w:p>
       <w:pPr>
         <w:ind w:left="2880"/>
-      </w:pPr>
-      <w:r>
-        <w:t>For institutions primarily following an academic</w:t>
-      </w:r>
-      <w:r>
+        <w:rPr>
+          <w:rStyle w:val="Strong"/>
+          <w:b w:val="0"/>
+          <w:bCs w:val="0"/>
+        </w:rPr>
+      </w:pPr>
+      <w:r>
+        <w:rPr>
+          <w:rStyle w:val="Strong"/>
+          <w:b w:val="0"/>
+        </w:rPr>
+        <w:t>T</w:t>
+      </w:r>
+      <w:r>
+        <w:rPr>
+          <w:rStyle w:val="Strong"/>
+          <w:b w:val="0"/>
+        </w:rPr>
+        <w:t>hese rates face the same limitations as the 150 percent completion rate above</w:t>
+      </w:r>
+      <w:r>
+        <w:rPr>
+          <w:rStyle w:val="Strong"/>
+          <w:b w:val="0"/>
+        </w:rPr>
+        <w:t>.</w:t>
+      </w:r>
+      <w:r>
+        <w:rPr>
+          <w:rStyle w:val="Strong"/>
+          <w:b w:val="0"/>
+        </w:rPr>
         <w:t xml:space="preserve"> </w:t>
       </w:r>
       <w:r>
-        <w:t xml:space="preserve">year calendar system, the IPEDS completion rates are limited to </w:t>
-      </w:r>
-      <w:r>
-        <w:rPr>
-          <w:rStyle w:val="Strong"/>
-          <w:b w:val="0"/>
-        </w:rPr>
-        <w:t>full-time, first-time</w:t>
-      </w:r>
-      <w:r>
-        <w:rPr>
-          <w:rStyle w:val="Strong"/>
-          <w:b w:val="0"/>
-        </w:rPr>
+        <w:t>To reduce variability from year to year,</w:t>
+      </w:r>
+      <w:r>
         <w:t xml:space="preserve"> </w:t>
       </w:r>
       <w:r>
-        <w:t>students beginning in the fall semester. For institutions primarily following a non-academic</w:t>
+        <w:t>data are also available as pooled completion rates across two years on a rolling basis (C200_4_POOLED and C200_L4_POOLED); among institutions with fewer than 30 students in the combined cohorts, the measure was created based on a four-year cohort instead (see POOLYRS for the number of years used in the rolling average).</w:t>
       </w:r>
       <w:r>
         <w:t xml:space="preserve"> </w:t>
       </w:r>
       <w:r>
-        <w:t>year calendar system</w:t>
-      </w:r>
-      <w:r>
-        <w:t xml:space="preserve"> (program or continuous enrollment)</w:t>
-      </w:r>
-      <w:r>
-        <w:t xml:space="preserve">, the IPEDS completion rates cover all </w:t>
-      </w:r>
-      <w:r>
-        <w:rPr>
-          <w:rStyle w:val="Strong"/>
-          <w:b w:val="0"/>
-        </w:rPr>
-        <w:t>full-time, first-time</w:t>
+        <w:t>D</w:t>
+      </w:r>
+      <w:r>
+        <w:t xml:space="preserve">ata are also suppressed for </w:t>
+      </w:r>
+      <w:r>
+        <w:t>institution</w:t>
+      </w:r>
+      <w:r>
+        <w:t>s with fewer than 30 students, where the outcome of a single student could dramatically change the rate (C200_4_POOLED_SUPP and C200_L4_POOLED_SUPP).</w:t>
+      </w:r>
+    </w:p>
+    <w:p>
+      <w:pPr>
+        <w:ind w:left="2880"/>
+        <w:rPr>
+          <w:rStyle w:val="Strong"/>
+          <w:b w:val="0"/>
+        </w:rPr>
+      </w:pPr>
+      <w:r>
+        <w:t xml:space="preserve">Pooled data </w:t>
+      </w:r>
+      <w:r>
+        <w:t xml:space="preserve">(C200_4_POOLED and C200_L4_POOLED) </w:t>
+      </w:r>
+      <w:r>
+        <w:t>are available only in the</w:t>
+      </w:r>
+      <w:r>
+        <w:t xml:space="preserve"> latest Scorecard data </w:t>
+      </w:r>
+      <w:r>
+        <w:t>file</w:t>
+      </w:r>
+      <w:r>
+        <w:t>.</w:t>
+      </w:r>
+    </w:p>
+    <w:p>
+      <w:pPr>
+        <w:rPr>
+          <w:rStyle w:val="Strong"/>
+        </w:rPr>
+      </w:pPr>
+      <w:r>
+        <w:rPr>
+          <w:rStyle w:val="Strong"/>
+        </w:rPr>
+        <w:t>Retention Rate</w:t>
+      </w:r>
+      <w:r>
+        <w:rPr>
+          <w:rStyle w:val="Strong"/>
+        </w:rPr>
+        <w:tab/>
+      </w:r>
+      <w:r>
+        <w:rPr>
+          <w:rStyle w:val="Strong"/>
+        </w:rPr>
+        <w:tab/>
+      </w:r>
+      <w:r>
+        <w:rPr>
+          <w:rStyle w:val="Strong"/>
+        </w:rPr>
+        <w:tab/>
+      </w:r>
+      <w:r>
+        <w:rPr>
+          <w:rStyle w:val="Strong"/>
+          <w:b w:val="0"/>
+        </w:rPr>
+        <w:t>Float</w:t>
+      </w:r>
+    </w:p>
+    <w:p>
+      <w:pPr>
+        <w:ind w:left="2880"/>
+      </w:pPr>
+      <w:r>
+        <w:rPr>
+          <w:rStyle w:val="Strong"/>
+          <w:b w:val="0"/>
+        </w:rPr>
+        <w:t>Available through the IPEDS Fall Enrollment component, retention rate identifies (separately) the share of full-time and part-time students in the prior year, at four-year (RET_FT4 and RET_PT4) and less-than-four-year</w:t>
       </w:r>
       <w:r>
         <w:rPr>
@@ -10971,931 +12408,15 @@
           <w:rStyle w:val="Strong"/>
           <w:b w:val="0"/>
         </w:rPr>
-        <w:t xml:space="preserve">students. </w:t>
-      </w:r>
-      <w:r>
-        <w:t xml:space="preserve">The exclusion of part-time students, transfer students, and students who do not start during the fall from IPEDS completion rates makes the rates less relevant for those populations of students. </w:t>
-      </w:r>
-      <w:r>
-        <w:t>Full-time, f</w:t>
-      </w:r>
-      <w:r>
-        <w:t>irst-time students make up fewer than half of all college students</w:t>
-      </w:r>
-      <w:r>
-        <w:t>, or even less in some sectors of institutions (e.g. community colleges)</w:t>
-      </w:r>
-      <w:r>
-        <w:t xml:space="preserve">. Furthermore, although </w:t>
-      </w:r>
-      <w:r>
-        <w:t>institution</w:t>
-      </w:r>
-      <w:r>
-        <w:t xml:space="preserve">s have the option to report transfer outcomes for </w:t>
-      </w:r>
-      <w:r>
-        <w:t>full-time, first-time</w:t>
-      </w:r>
-      <w:r>
-        <w:t xml:space="preserve"> students</w:t>
-      </w:r>
-      <w:r>
-        <w:t xml:space="preserve"> (TRANS_4 and TRANS_L4)</w:t>
-      </w:r>
-      <w:r>
-        <w:t xml:space="preserve">, many choose not to. In light of these limitations, </w:t>
-      </w:r>
-      <w:r>
-        <w:t xml:space="preserve">in 2015-16, </w:t>
-      </w:r>
-      <w:r>
-        <w:t xml:space="preserve">IPEDS </w:t>
-      </w:r>
-      <w:r>
-        <w:t xml:space="preserve">began collecting </w:t>
-      </w:r>
-      <w:r>
-        <w:t>student “outcome” status (completed</w:t>
-      </w:r>
-      <w:r>
-        <w:t xml:space="preserve"> [OMAWDP8_*]</w:t>
-      </w:r>
-      <w:r>
-        <w:t>, enrolled at another institution</w:t>
-      </w:r>
-      <w:r>
-        <w:t xml:space="preserve"> [OMENRAP8_*]</w:t>
-      </w:r>
-      <w:r>
-        <w:t>, still enrolled</w:t>
-      </w:r>
-      <w:r>
-        <w:t xml:space="preserve"> [OMENRYP8_*], or status unknown [OMENRUP8_*]</w:t>
-      </w:r>
-      <w:r>
-        <w:t xml:space="preserve">) eight years after entering the institution </w:t>
-      </w:r>
-      <w:r>
-        <w:t>for four cohorts of students</w:t>
-      </w:r>
-      <w:r>
-        <w:t>: full-time, first-time (*=FTFT); part-time, first-time (*=PTFT); full-time, not first-time (*=FTNFT); and part-time, not first-time (*=PTNFT)</w:t>
-      </w:r>
-      <w:r>
-        <w:t>.</w:t>
-      </w:r>
-      <w:r>
-        <w:t xml:space="preserve"> IPEDS also collects award status at 6 years after entry (OMAWDP6_*) for the same four cohorts.</w:t>
-      </w:r>
-    </w:p>
-    <w:p>
-      <w:pPr>
-        <w:ind w:left="2880"/>
-      </w:pPr>
-      <w:r>
-        <w:t>IPEDS Graduation Rate component data are cohort</w:t>
-      </w:r>
-      <w:r>
-        <w:t>-</w:t>
-      </w:r>
-      <w:r>
-        <w:t>based graduation rates. Four-year institutions</w:t>
-      </w:r>
-      <w:bookmarkStart w:id="20" w:name="_Ref458521443"/>
-      <w:r>
-        <w:rPr>
-          <w:rStyle w:val="FootnoteReference"/>
-        </w:rPr>
-        <w:footnoteReference w:id="30"/>
-      </w:r>
-      <w:bookmarkEnd w:id="20"/>
-      <w:r>
-        <w:t xml:space="preserve"> report on students that began </w:t>
-      </w:r>
-      <w:r>
-        <w:t>six</w:t>
-      </w:r>
-      <w:r>
-        <w:t xml:space="preserve"> years prior to the IPEDS collection year</w:t>
-      </w:r>
-      <w:r>
-        <w:t>, while l</w:t>
-      </w:r>
-      <w:r>
-        <w:t>ess-than-four-year</w:t>
-      </w:r>
-      <w:r>
-        <w:rPr>
-          <w:vertAlign w:val="superscript"/>
-        </w:rPr>
-        <w:fldChar w:fldCharType="begin"/>
-      </w:r>
-      <w:r>
-        <w:rPr>
-          <w:vertAlign w:val="superscript"/>
-        </w:rPr>
-        <w:instrText xml:space="preserve"> NOTEREF _Ref458521443  \* MERGEFORMAT </w:instrText>
-      </w:r>
-      <w:r>
-        <w:rPr>
-          <w:vertAlign w:val="superscript"/>
-        </w:rPr>
-        <w:fldChar w:fldCharType="separate"/>
-      </w:r>
-      <w:r>
-        <w:rPr>
-          <w:vertAlign w:val="superscript"/>
-        </w:rPr>
-        <w:t>28</w:t>
-      </w:r>
-      <w:r>
-        <w:rPr>
-          <w:vertAlign w:val="superscript"/>
-        </w:rPr>
-        <w:fldChar w:fldCharType="end"/>
-      </w:r>
-      <w:r>
-        <w:t xml:space="preserve"> institutions report on students beginning </w:t>
-      </w:r>
-      <w:r>
-        <w:t>three</w:t>
-      </w:r>
-      <w:r>
-        <w:t xml:space="preserve"> years prior to the collection year. The varied cohort year starting points allow the measurement at 150% of expected time to occur at the same time for both cohorts (prior to August 31 of the collection year). </w:t>
-      </w:r>
-      <w:r>
-        <w:t xml:space="preserve">For full-time, first-time, bachelor's degree-seeking undergraduates, 150 percent of </w:t>
-      </w:r>
-      <w:r>
-        <w:t>expected</w:t>
-      </w:r>
-      <w:r>
-        <w:t xml:space="preserve"> time is typically 6 years, and for full-time, first-time, associate's degree-seeking undergraduates it is typically 3 years. For full-time, first-time, certificate-seeking undergraduates, the </w:t>
-      </w:r>
-      <w:r>
-        <w:t>expected</w:t>
-      </w:r>
-      <w:r>
-        <w:t xml:space="preserve"> time period varies by the length of the program (for example, 9 months for a certificate with a</w:t>
-      </w:r>
-      <w:r>
-        <w:t>n</w:t>
-      </w:r>
-      <w:r>
-        <w:t xml:space="preserve"> </w:t>
-      </w:r>
-      <w:r>
-        <w:t>expected</w:t>
-      </w:r>
-      <w:r>
-        <w:t xml:space="preserve"> completion time of 6 months).</w:t>
-      </w:r>
-    </w:p>
-    <w:p>
-      <w:pPr>
-        <w:ind w:left="2880"/>
-      </w:pPr>
-      <w:r>
-        <w:t>T</w:t>
-      </w:r>
-      <w:r>
-        <w:t xml:space="preserve">o reduce variability from year to year, </w:t>
-      </w:r>
-      <w:r>
-        <w:t xml:space="preserve">data are also available as </w:t>
-      </w:r>
-      <w:r>
-        <w:t>pooled completion rates across two years on a rolling basis (C</w:t>
-      </w:r>
-      <w:r>
-        <w:t xml:space="preserve">[100 or </w:t>
-      </w:r>
-      <w:r>
-        <w:t>150</w:t>
-      </w:r>
-      <w:r>
-        <w:t>]</w:t>
-      </w:r>
-      <w:r>
-        <w:t>_4_POOLED</w:t>
-      </w:r>
-      <w:r>
-        <w:t>,</w:t>
-      </w:r>
-      <w:r>
-        <w:t xml:space="preserve"> C</w:t>
-      </w:r>
-      <w:r>
-        <w:t xml:space="preserve">[100 or </w:t>
-      </w:r>
-      <w:r>
-        <w:t>150</w:t>
-      </w:r>
-      <w:r>
-        <w:t>]</w:t>
-      </w:r>
-      <w:r>
-        <w:t>_L4_POOLED</w:t>
-      </w:r>
-      <w:r>
-        <w:t xml:space="preserve">, and </w:t>
-      </w:r>
-      <w:r>
-        <w:t>OMAWD</w:t>
-      </w:r>
-      <w:r>
-        <w:t>*</w:t>
-      </w:r>
-      <w:r>
-        <w:t>POOLED</w:t>
-      </w:r>
-      <w:r>
-        <w:t>)</w:t>
-      </w:r>
-      <w:r>
-        <w:t>;</w:t>
-      </w:r>
-      <w:r>
-        <w:t xml:space="preserve"> among institutions with fewer than 30 students in the combined cohorts, the measure was created based on a four-year cohort instead</w:t>
-      </w:r>
-      <w:r>
-        <w:t xml:space="preserve"> </w:t>
-      </w:r>
-      <w:r>
-        <w:t>(</w:t>
-      </w:r>
-      <w:r>
-        <w:t xml:space="preserve">see </w:t>
-      </w:r>
-      <w:r>
-        <w:t>POOLYRS</w:t>
-      </w:r>
-      <w:r>
-        <w:t xml:space="preserve"> or POOLYRS100</w:t>
-      </w:r>
-      <w:r>
-        <w:t xml:space="preserve">, </w:t>
-      </w:r>
-      <w:r>
-        <w:t>POOLYRSOM</w:t>
-      </w:r>
-      <w:r>
-        <w:t>*</w:t>
-      </w:r>
-      <w:r>
-        <w:t xml:space="preserve"> </w:t>
-      </w:r>
-      <w:r>
-        <w:t xml:space="preserve">for the </w:t>
-      </w:r>
-      <w:r>
-        <w:t xml:space="preserve">number of </w:t>
-      </w:r>
-      <w:r>
-        <w:t>years used in the rolling average)</w:t>
-      </w:r>
-      <w:r>
-        <w:t xml:space="preserve">. </w:t>
-      </w:r>
-      <w:r>
-        <w:t>D</w:t>
-      </w:r>
-      <w:r>
-        <w:t>ata are also</w:t>
-      </w:r>
-      <w:r>
-        <w:t xml:space="preserve"> suppressed for </w:t>
-      </w:r>
-      <w:r>
-        <w:t>institution</w:t>
-      </w:r>
-      <w:r>
-        <w:t>s with fewer than 30 students, where the outcome of a single student could dramatically change the rate (C</w:t>
-      </w:r>
-      <w:r>
-        <w:t xml:space="preserve">[100 or </w:t>
-      </w:r>
-      <w:r>
-        <w:t>150</w:t>
-      </w:r>
-      <w:r>
-        <w:t>]</w:t>
-      </w:r>
-      <w:r>
-        <w:t>_4_POOLED_SUPP</w:t>
-      </w:r>
-      <w:r>
-        <w:t>,</w:t>
-      </w:r>
-      <w:r>
-        <w:t xml:space="preserve"> C</w:t>
-      </w:r>
-      <w:r>
-        <w:t>[</w:t>
-      </w:r>
-      <w:r>
-        <w:t>1</w:t>
-      </w:r>
-      <w:r>
-        <w:t>00 or 1</w:t>
-      </w:r>
-      <w:r>
-        <w:t>50</w:t>
-      </w:r>
-      <w:r>
-        <w:t>]</w:t>
-      </w:r>
-      <w:r>
-        <w:t>_L4_POOLED_SUPP</w:t>
-      </w:r>
-      <w:r>
-        <w:t xml:space="preserve">, and </w:t>
-      </w:r>
-      <w:r>
-        <w:t>OMAWD</w:t>
-      </w:r>
-      <w:r>
-        <w:t>*</w:t>
-      </w:r>
-      <w:r>
-        <w:t>POOLED_SUPP</w:t>
-      </w:r>
-      <w:r>
-        <w:t xml:space="preserve">). </w:t>
-      </w:r>
-    </w:p>
-    <w:p>
-      <w:pPr>
-        <w:ind w:left="2880"/>
-      </w:pPr>
-      <w:r>
-        <w:t xml:space="preserve">Pooled data are available </w:t>
-      </w:r>
-      <w:r>
-        <w:t xml:space="preserve">only in the </w:t>
-      </w:r>
-      <w:r>
-        <w:t>latest Scorecard data file</w:t>
-      </w:r>
-      <w:r>
-        <w:t xml:space="preserve">. One-year </w:t>
-      </w:r>
-      <w:r>
-        <w:t xml:space="preserve">(non-pooled) </w:t>
-      </w:r>
-      <w:r>
-        <w:t xml:space="preserve">150% </w:t>
-      </w:r>
-      <w:r>
-        <w:t>measures are included for every year</w:t>
-      </w:r>
-      <w:r>
-        <w:t xml:space="preserve"> (C150_4 and C150_L4)</w:t>
-      </w:r>
-      <w:r>
-        <w:t>. O</w:t>
-      </w:r>
-      <w:r>
-        <w:t xml:space="preserve">ne-year (non-pooled) </w:t>
-      </w:r>
-      <w:r>
-        <w:t xml:space="preserve">100% </w:t>
-      </w:r>
-      <w:r>
-        <w:t xml:space="preserve">measures </w:t>
-      </w:r>
-      <w:r>
-        <w:t>are included beginning with the 1997</w:t>
-      </w:r>
-      <w:r>
-        <w:t>_</w:t>
-      </w:r>
-      <w:r>
-        <w:t>98 data file</w:t>
-      </w:r>
-      <w:r>
-        <w:t xml:space="preserve"> </w:t>
-      </w:r>
-      <w:r>
-        <w:t>for 4-year institutions (C100_4) and beginning with the 2009</w:t>
-      </w:r>
-      <w:r>
-        <w:t>_</w:t>
-      </w:r>
-      <w:r>
-        <w:t>10 data file for less-than-4-year institutions (</w:t>
-      </w:r>
-      <w:r>
-        <w:t>C1</w:t>
-      </w:r>
-      <w:r>
-        <w:t>0</w:t>
-      </w:r>
-      <w:r>
-        <w:t>0_L4)</w:t>
-      </w:r>
-      <w:r>
-        <w:t>.</w:t>
-      </w:r>
-    </w:p>
-    <w:p>
-      <w:pPr>
-        <w:rPr>
-          <w:rStyle w:val="Strong"/>
-        </w:rPr>
-      </w:pPr>
-      <w:r>
-        <w:rPr>
-          <w:rStyle w:val="Strong"/>
-        </w:rPr>
-        <w:t xml:space="preserve">200 </w:t>
-      </w:r>
-      <w:r>
-        <w:rPr>
-          <w:rStyle w:val="Strong"/>
-        </w:rPr>
-        <w:t>P</w:t>
-      </w:r>
-      <w:r>
-        <w:rPr>
-          <w:rStyle w:val="Strong"/>
-        </w:rPr>
-        <w:t xml:space="preserve">ercent IPEDS </w:t>
-      </w:r>
-      <w:r>
-        <w:rPr>
-          <w:rStyle w:val="Strong"/>
-        </w:rPr>
-        <w:br/>
-      </w:r>
-      <w:r>
-        <w:rPr>
-          <w:rStyle w:val="Strong"/>
-        </w:rPr>
-        <w:t>C</w:t>
-      </w:r>
-      <w:r>
-        <w:rPr>
-          <w:rStyle w:val="Strong"/>
-        </w:rPr>
-        <w:t xml:space="preserve">ompletion </w:t>
-      </w:r>
-      <w:r>
-        <w:rPr>
-          <w:rStyle w:val="Strong"/>
-        </w:rPr>
-        <w:t>R</w:t>
-      </w:r>
-      <w:r>
-        <w:rPr>
-          <w:rStyle w:val="Strong"/>
-        </w:rPr>
-        <w:t>ate</w:t>
-      </w:r>
-      <w:r>
-        <w:rPr>
-          <w:rStyle w:val="Strong"/>
-        </w:rPr>
-        <w:tab/>
-      </w:r>
-      <w:r>
-        <w:rPr>
-          <w:rStyle w:val="Strong"/>
-        </w:rPr>
-        <w:tab/>
-      </w:r>
-      <w:r>
-        <w:rPr>
-          <w:rStyle w:val="Strong"/>
-          <w:b w:val="0"/>
-        </w:rPr>
-        <w:t>Float</w:t>
-      </w:r>
-    </w:p>
-    <w:p>
-      <w:pPr>
-        <w:ind w:left="2880"/>
-        <w:rPr>
-          <w:rStyle w:val="Strong"/>
-          <w:b w:val="0"/>
-        </w:rPr>
-      </w:pPr>
-      <w:r>
-        <w:rPr>
-          <w:rStyle w:val="Strong"/>
-          <w:b w:val="0"/>
-        </w:rPr>
-        <w:t xml:space="preserve">Currently, institutions also report </w:t>
-      </w:r>
-      <w:r>
-        <w:rPr>
-          <w:rStyle w:val="Strong"/>
-          <w:b w:val="0"/>
-        </w:rPr>
-        <w:t>(via the IPEDS 2</w:t>
-      </w:r>
-      <w:r>
-        <w:rPr>
-          <w:rStyle w:val="Strong"/>
-          <w:b w:val="0"/>
-        </w:rPr>
-        <w:t>00</w:t>
-      </w:r>
-      <w:r>
-        <w:rPr>
-          <w:rStyle w:val="Strong"/>
-          <w:b w:val="0"/>
-        </w:rPr>
-        <w:t xml:space="preserve"> Percent Graduation Rates component) </w:t>
-      </w:r>
-      <w:r>
-        <w:rPr>
-          <w:rStyle w:val="Strong"/>
-          <w:b w:val="0"/>
-        </w:rPr>
-        <w:t xml:space="preserve">on the completion rates </w:t>
-      </w:r>
-      <w:r>
-        <w:rPr>
-          <w:rStyle w:val="Strong"/>
-          <w:b w:val="0"/>
-        </w:rPr>
-        <w:t xml:space="preserve">within 200 percent of the expected time to completion </w:t>
-      </w:r>
-      <w:r>
-        <w:rPr>
-          <w:rStyle w:val="Strong"/>
-          <w:b w:val="0"/>
-        </w:rPr>
-        <w:t xml:space="preserve">for </w:t>
-      </w:r>
-      <w:r>
-        <w:rPr>
-          <w:rStyle w:val="Strong"/>
-          <w:b w:val="0"/>
-        </w:rPr>
-        <w:t>full-time, first-time</w:t>
-      </w:r>
-      <w:r>
-        <w:rPr>
-          <w:rStyle w:val="Strong"/>
-          <w:b w:val="0"/>
-        </w:rPr>
-        <w:t xml:space="preserve"> students who begin school in the fall semester </w:t>
-      </w:r>
-      <w:r>
-        <w:t>at</w:t>
-      </w:r>
-      <w:r>
-        <w:t xml:space="preserve"> institutions primarily following an academic year calendar system, </w:t>
-      </w:r>
-      <w:r>
-        <w:t xml:space="preserve">or all full-time, first-time students from </w:t>
-      </w:r>
-      <w:r>
-        <w:t>institutions primarily following a non-academic year calendar system (program or continuous enrollment)</w:t>
-      </w:r>
-      <w:r>
-        <w:rPr>
-          <w:rStyle w:val="Strong"/>
-          <w:b w:val="0"/>
-        </w:rPr>
-        <w:t xml:space="preserve">. </w:t>
-      </w:r>
-      <w:r>
-        <w:rPr>
-          <w:rStyle w:val="Strong"/>
-          <w:b w:val="0"/>
-        </w:rPr>
-        <w:t>For four year institutions</w:t>
-      </w:r>
-      <w:r>
-        <w:rPr>
-          <w:rStyle w:val="Strong"/>
-          <w:b w:val="0"/>
-        </w:rPr>
-        <w:fldChar w:fldCharType="begin"/>
-      </w:r>
-      <w:r>
-        <w:rPr>
-          <w:rStyle w:val="Strong"/>
-          <w:b w:val="0"/>
-        </w:rPr>
-        <w:instrText xml:space="preserve"> NOTEREF _Ref458521443 \f \h </w:instrText>
-      </w:r>
-      <w:r>
-        <w:rPr>
-          <w:rStyle w:val="Strong"/>
-          <w:b w:val="0"/>
-        </w:rPr>
-      </w:r>
-      <w:r>
-        <w:rPr>
-          <w:rStyle w:val="Strong"/>
-          <w:b w:val="0"/>
-        </w:rPr>
-        <w:fldChar w:fldCharType="separate"/>
-      </w:r>
-      <w:r>
-        <w:rPr>
-          <w:rStyle w:val="FootnoteReference"/>
-        </w:rPr>
-        <w:t>28</w:t>
-      </w:r>
-      <w:r>
-        <w:rPr>
-          <w:rStyle w:val="Strong"/>
-          <w:b w:val="0"/>
-        </w:rPr>
-        <w:fldChar w:fldCharType="end"/>
-      </w:r>
-      <w:r>
-        <w:rPr>
-          <w:rStyle w:val="Strong"/>
-          <w:b w:val="0"/>
-        </w:rPr>
-        <w:t xml:space="preserve">, the rate </w:t>
-      </w:r>
-      <w:r>
-        <w:rPr>
-          <w:rStyle w:val="Strong"/>
-          <w:b w:val="0"/>
-        </w:rPr>
-        <w:t>(C200_4</w:t>
-      </w:r>
-      <w:r>
-        <w:rPr>
-          <w:rStyle w:val="Strong"/>
-          <w:b w:val="0"/>
-        </w:rPr>
-        <w:t>)</w:t>
-      </w:r>
-      <w:r>
-        <w:rPr>
-          <w:rStyle w:val="Strong"/>
-          <w:b w:val="0"/>
-        </w:rPr>
-        <w:t xml:space="preserve"> </w:t>
-      </w:r>
-      <w:r>
-        <w:rPr>
-          <w:rStyle w:val="Strong"/>
-          <w:b w:val="0"/>
-        </w:rPr>
-        <w:t>covers bachelor’s degree-seeking students, and for less-than-four-year institutions, the rate (C200_L4)</w:t>
-      </w:r>
-      <w:r>
-        <w:rPr>
-          <w:rStyle w:val="Strong"/>
-          <w:b w:val="0"/>
-        </w:rPr>
-        <w:t xml:space="preserve"> </w:t>
-      </w:r>
-      <w:r>
-        <w:rPr>
-          <w:rStyle w:val="Strong"/>
-          <w:b w:val="0"/>
-        </w:rPr>
-        <w:t xml:space="preserve">covers students seeking an </w:t>
-      </w:r>
-      <w:r>
-        <w:rPr>
-          <w:rStyle w:val="Strong"/>
-          <w:b w:val="0"/>
-        </w:rPr>
-        <w:t>any award</w:t>
-      </w:r>
-      <w:r>
-        <w:rPr>
-          <w:rStyle w:val="Strong"/>
-          <w:b w:val="0"/>
-        </w:rPr>
-        <w:t>.</w:t>
-      </w:r>
-      <w:r>
-        <w:rPr>
-          <w:rStyle w:val="Strong"/>
-          <w:b w:val="0"/>
-        </w:rPr>
-        <w:t xml:space="preserve"> </w:t>
-      </w:r>
-      <w:r>
-        <w:t xml:space="preserve">For full-time, first-time, bachelor's degree-seeking undergraduates, </w:t>
-      </w:r>
-      <w:r>
-        <w:t>200</w:t>
-      </w:r>
-      <w:r>
-        <w:t xml:space="preserve"> percent of </w:t>
-      </w:r>
-      <w:r>
-        <w:t>expected</w:t>
-      </w:r>
-      <w:r>
-        <w:t xml:space="preserve"> time is typically </w:t>
-      </w:r>
-      <w:r>
-        <w:t>8</w:t>
-      </w:r>
-      <w:r>
-        <w:t xml:space="preserve"> years, and for full-time, first-time, associate's degree-seeking undergraduates it is typically </w:t>
-      </w:r>
-      <w:r>
-        <w:t>4</w:t>
-      </w:r>
-      <w:r>
-        <w:t xml:space="preserve"> years. For full-time, first-time, certificate-seeking undergraduates, the </w:t>
-      </w:r>
-      <w:r>
-        <w:t>expected</w:t>
-      </w:r>
-      <w:r>
-        <w:t xml:space="preserve"> time period varies by the length of the program (for example, </w:t>
-      </w:r>
-      <w:r>
-        <w:t>12</w:t>
-      </w:r>
-      <w:r>
-        <w:t xml:space="preserve"> months for a certificate with </w:t>
-      </w:r>
-      <w:r>
-        <w:t>an</w:t>
-      </w:r>
-      <w:r>
-        <w:t xml:space="preserve"> </w:t>
-      </w:r>
-      <w:r>
-        <w:t>expected</w:t>
-      </w:r>
-      <w:r>
-        <w:t xml:space="preserve"> completion time of 6 months).</w:t>
-      </w:r>
-      <w:r>
-        <w:t xml:space="preserve"> </w:t>
-      </w:r>
-      <w:r>
-        <w:rPr>
-          <w:rStyle w:val="Strong"/>
-          <w:b w:val="0"/>
-        </w:rPr>
-        <w:t>Note that the designation as f</w:t>
-      </w:r>
-      <w:r>
-        <w:t>our-year or less-than-four year for these metrics is based on the IPEDS level of institution (ICLEVEL), not on the predominant award (PREDDEG).</w:t>
-      </w:r>
-    </w:p>
-    <w:p>
-      <w:pPr>
-        <w:ind w:left="2880"/>
-        <w:rPr>
-          <w:rStyle w:val="Strong"/>
-          <w:b w:val="0"/>
-          <w:bCs w:val="0"/>
-        </w:rPr>
-      </w:pPr>
-      <w:r>
-        <w:rPr>
-          <w:rStyle w:val="Strong"/>
-          <w:b w:val="0"/>
-        </w:rPr>
-        <w:t>T</w:t>
-      </w:r>
-      <w:r>
-        <w:rPr>
-          <w:rStyle w:val="Strong"/>
-          <w:b w:val="0"/>
-        </w:rPr>
-        <w:t>hese rates face the same limitations as the 150 percent completion rate above</w:t>
-      </w:r>
-      <w:r>
-        <w:rPr>
-          <w:rStyle w:val="Strong"/>
-          <w:b w:val="0"/>
-        </w:rPr>
-        <w:t>.</w:t>
-      </w:r>
-      <w:r>
-        <w:rPr>
-          <w:rStyle w:val="Strong"/>
-          <w:b w:val="0"/>
-        </w:rPr>
-        <w:t xml:space="preserve"> </w:t>
-      </w:r>
-      <w:r>
-        <w:t>To reduce variability from year to year,</w:t>
-      </w:r>
-      <w:r>
-        <w:t xml:space="preserve"> </w:t>
-      </w:r>
-      <w:r>
-        <w:t>data are also available as pooled completion rates across two years on a rolling basis (C200_4_POOLED and C200_L4_POOLED); among institutions with fewer than 30 students in the combined cohorts, the measure was created based on a four-year cohort instead (see POOLYRS for the number of years used in the rolling average).</w:t>
-      </w:r>
-      <w:r>
-        <w:t xml:space="preserve"> </w:t>
-      </w:r>
-      <w:r>
-        <w:t>D</w:t>
-      </w:r>
-      <w:r>
-        <w:t xml:space="preserve">ata are also suppressed for </w:t>
-      </w:r>
-      <w:r>
-        <w:t>institution</w:t>
-      </w:r>
-      <w:r>
-        <w:t>s with fewer than 30 students, where the outcome of a single student could dramatically change the rate (C200_4_POOLED_SUPP and C200_L4_POOLED_SUPP).</w:t>
-      </w:r>
-    </w:p>
-    <w:p>
-      <w:pPr>
-        <w:ind w:left="2880"/>
-        <w:rPr>
-          <w:rStyle w:val="Strong"/>
-          <w:b w:val="0"/>
-        </w:rPr>
-      </w:pPr>
-      <w:r>
-        <w:t xml:space="preserve">Pooled data </w:t>
-      </w:r>
-      <w:r>
-        <w:t xml:space="preserve">(C200_4_POOLED and C200_L4_POOLED) </w:t>
-      </w:r>
-      <w:r>
-        <w:t>are available only in the</w:t>
-      </w:r>
-      <w:r>
-        <w:t xml:space="preserve"> latest Scorecard data </w:t>
-      </w:r>
-      <w:r>
-        <w:t>file</w:t>
-      </w:r>
-      <w:r>
-        <w:t>.</w:t>
-      </w:r>
-    </w:p>
-    <w:p>
-      <w:pPr>
-        <w:rPr>
-          <w:rStyle w:val="Strong"/>
-        </w:rPr>
-      </w:pPr>
-      <w:r>
-        <w:rPr>
-          <w:rStyle w:val="Strong"/>
-        </w:rPr>
-        <w:t>Retention Rate</w:t>
-      </w:r>
-      <w:r>
-        <w:rPr>
-          <w:rStyle w:val="Strong"/>
-        </w:rPr>
-        <w:tab/>
-      </w:r>
-      <w:r>
-        <w:rPr>
-          <w:rStyle w:val="Strong"/>
-        </w:rPr>
-        <w:tab/>
-      </w:r>
-      <w:r>
-        <w:rPr>
-          <w:rStyle w:val="Strong"/>
-        </w:rPr>
-        <w:tab/>
-      </w:r>
-      <w:r>
-        <w:rPr>
-          <w:rStyle w:val="Strong"/>
-          <w:b w:val="0"/>
-        </w:rPr>
-        <w:t>Float</w:t>
-      </w:r>
-    </w:p>
-    <w:p>
-      <w:pPr>
-        <w:ind w:left="2880"/>
-      </w:pPr>
-      <w:r>
-        <w:rPr>
-          <w:rStyle w:val="Strong"/>
-          <w:b w:val="0"/>
-        </w:rPr>
-        <w:t>Available through the IPEDS Fall Enrollment component, retention rate identifies (separately) the share of full-time and part-time students in the prior year, at four-year (RET_FT4 and RET_PT4) and less-than-four-year</w:t>
-      </w:r>
-      <w:r>
-        <w:rPr>
-          <w:rStyle w:val="Strong"/>
-          <w:b w:val="0"/>
-        </w:rPr>
-        <w:t xml:space="preserve"> </w:t>
-      </w:r>
-      <w:r>
-        <w:rPr>
-          <w:rStyle w:val="Strong"/>
-          <w:b w:val="0"/>
-        </w:rPr>
-        <w:t xml:space="preserve">institutions (RET_FTL4 and RET_PTL4), who return to the institution after the first year. For four-year institutions, the retention rate covers bachelor’s degree-seeking students only; at less-than-four-year institutions, it covers all degree/certificate-seeking students. </w:t>
+        <w:t xml:space="preserve">institutions (RET_FTL4 and RET_PTL4), who return to the institution after the first year. For four-year institutions, the retention rate covers </w:t>
+      </w:r>
+      <w:r>
+        <w:rPr>
+          <w:rStyle w:val="Strong"/>
+          <w:b w:val="0"/>
+        </w:rPr>
+        <w:lastRenderedPageBreak/>
+        <w:t xml:space="preserve">bachelor’s degree-seeking students only; at less-than-four-year institutions, it covers all degree/certificate-seeking students. </w:t>
       </w:r>
       <w:r>
         <w:rPr>
@@ -12163,7 +12684,15 @@
           <w:rStyle w:val="Strong"/>
           <w:b w:val="0"/>
         </w:rPr>
-        <w:t xml:space="preserve"> has all possible outcomes reported: share of students who died (DEATH_YR*_RT), completed at the original institution (COMP_ORIG_YR*_RT), transferred and completed at a four-year institution (COMP_4YR_TRANS_YR*_RT), transferred and completed at a two-year institution (COMP_2YR_TRANS_YR*_RT), withdrew from the original institution (WDRAW_ORIG_YR*_RT), transferred and withdrew from a four-year institution (WDRAW_4YR_TRANS_YR*_RT), transferred and withdrew from a two-year institution (WDRAW_2YR_TRANS_YR*_RT), still enrolled at the original institution (ENRL_ORIG_YR*_RT), transferred and is still enrolled at a four-year institution (ENRL_4YR_TRANS_YR*_RT), transferred and is still enrolled at a two-year institution (ENRL_2YR_TRANS_YR*_RT), status unknown at the original institution (UNKN_ORIG_YR*_RT), transferred to a four-year institution and status is unknown (UNKN_4YR_TRANS_YR*_RT), and transferred to a two-year institution and status is unknown (UNKN_2YR_TRANS_YR*_RT)</w:t>
+        <w:t xml:space="preserve"> has all possible outcomes reported: share of students who died (DEATH_YR*_RT), completed at the original institution (COMP_ORIG_YR*_RT), transferred and completed at a four-year institution (COMP_4YR_TRANS_YR*_RT), transferred and completed at a two-year institution (COMP_2YR_TRANS_YR*_RT), withdrew from the original institution (WDRAW_ORIG_YR*_RT), transferred and withdrew from a four-year institution (WDRAW_4YR_TRANS_YR*_RT), transferred and withdrew from a two-year institution (WDRAW_2YR_TRANS_YR*_RT), still enrolled at the original institution (ENRL_ORIG_YR*_RT), transferred and is still enrolled at a four-year institution (ENRL_4YR_TRANS_YR*_RT), transferred and is still enrolled at a two-year institution (ENRL_2YR_TRANS_YR*_RT), status unknown at the original institution (UNKN_ORIG_YR*_RT), transferred to a four-year institution and status is unknown </w:t>
+      </w:r>
+      <w:r>
+        <w:rPr>
+          <w:rStyle w:val="Strong"/>
+          <w:b w:val="0"/>
+        </w:rPr>
+        <w:lastRenderedPageBreak/>
+        <w:t>(UNKN_4YR_TRANS_YR*_RT), and transferred to a two-year institution and status is unknown (UNKN_2YR_TRANS_YR*_RT)</w:t>
       </w:r>
       <w:r>
         <w:rPr>
@@ -12337,7 +12866,15 @@
         <w:t>first-time</w:t>
       </w:r>
       <w:r>
-        <w:t xml:space="preserve"> students received aid, rather than the first time they enroll. Therefore, students were placed in cohorts based on students’ responses to a question on the FAFSA about their grade level; students indicating they were first-year students were placed in the completion cohort for that award year; second-year placed in the previous cohort; and third- and fourth-year students were placed two cohorts prior to reduce the risk of misreporting on the FAFSA.</w:t>
+        <w:t xml:space="preserve"> students received aid, rather than the first time they enroll. Therefore, students were placed in cohorts based on students’ responses to a question on the FAFSA about their grade level; students indicating they were first-year students were placed in the completion cohort for that award year; </w:t>
+      </w:r>
+      <w:proofErr w:type="gramStart"/>
+      <w:r>
+        <w:t>second-year</w:t>
+      </w:r>
+      <w:proofErr w:type="gramEnd"/>
+      <w:r>
+        <w:t xml:space="preserve"> placed in the previous cohort; and third- and fourth-year students were placed two cohorts prior to reduce the risk of misreporting on the FAFSA.</w:t>
       </w:r>
     </w:p>
     <w:p>
@@ -12395,7 +12932,11 @@
         <w:t>institution</w:t>
       </w:r>
       <w:r>
-        <w:t>s seem to report completion and withdrawal interchangeably, since both indicate the student is entering repayment. Similarly,</w:t>
+        <w:t xml:space="preserve">s seem to report completion and withdrawal interchangeably, since both indicate </w:t>
+      </w:r>
+      <w:r>
+        <w:lastRenderedPageBreak/>
+        <w:t>the student is entering repayment. Similarly,</w:t>
       </w:r>
       <w:r>
         <w:t xml:space="preserve"> because NSLDS is used for administering financial aid and for those purposes separating from the </w:t>
@@ -12751,7 +13292,15 @@
           <w:rStyle w:val="Strong"/>
           <w:b w:val="0"/>
         </w:rPr>
-        <w:t>, adjusted to 2019 dollars if included in the 2018_19 data file). The cohort of completers that were working and not enrolled (</w:t>
+        <w:t xml:space="preserve">, adjusted to 2019 dollars if included in the 2018_19 data file). The cohort of completers that were working and not </w:t>
+      </w:r>
+      <w:r>
+        <w:rPr>
+          <w:rStyle w:val="Strong"/>
+          <w:b w:val="0"/>
+        </w:rPr>
+        <w:lastRenderedPageBreak/>
+        <w:t>enrolled (</w:t>
       </w:r>
       <w:proofErr w:type="spellStart"/>
       <w:r>
@@ -12887,7 +13436,23 @@
           <w:rStyle w:val="Strong"/>
           <w:b w:val="0"/>
         </w:rPr>
-        <w:t xml:space="preserve"> counts vary from zero to two:  </w:t>
+        <w:t xml:space="preserve"> counts </w:t>
+      </w:r>
+      <w:proofErr w:type="gramStart"/>
+      <w:r>
+        <w:rPr>
+          <w:rStyle w:val="Strong"/>
+          <w:b w:val="0"/>
+        </w:rPr>
+        <w:t>vary</w:t>
+      </w:r>
+      <w:proofErr w:type="gramEnd"/>
+      <w:r>
+        <w:rPr>
+          <w:rStyle w:val="Strong"/>
+          <w:b w:val="0"/>
+        </w:rPr>
+        <w:t xml:space="preserve"> from zero to two:  </w:t>
       </w:r>
     </w:p>
     <w:p>
@@ -12975,7 +13540,23 @@
           <w:rStyle w:val="Strong"/>
           <w:b w:val="0"/>
         </w:rPr>
-        <w:t>Fewer than a half a percent differ by two</w:t>
+        <w:t xml:space="preserve">Fewer than a half a percent </w:t>
+      </w:r>
+      <w:proofErr w:type="gramStart"/>
+      <w:r>
+        <w:rPr>
+          <w:rStyle w:val="Strong"/>
+          <w:b w:val="0"/>
+        </w:rPr>
+        <w:t>differ</w:t>
+      </w:r>
+      <w:proofErr w:type="gramEnd"/>
+      <w:r>
+        <w:rPr>
+          <w:rStyle w:val="Strong"/>
+          <w:b w:val="0"/>
+        </w:rPr>
+        <w:t xml:space="preserve"> by two</w:t>
       </w:r>
       <w:r>
         <w:rPr>
@@ -13212,6 +13793,7 @@
         <w:ind w:left="3600"/>
       </w:pPr>
       <w:r>
+        <w:lastRenderedPageBreak/>
         <w:t>Cohort default rates are produced annually</w:t>
       </w:r>
       <w:r>
@@ -13539,6 +14121,7 @@
         <w:rPr>
           <w:rFonts w:eastAsia="Times New Roman" w:cstheme="minorHAnsi"/>
         </w:rPr>
+        <w:lastRenderedPageBreak/>
         <w:t>the borrowe</w:t>
       </w:r>
       <w:r>
@@ -14000,7 +14583,11 @@
         <w:t xml:space="preserve"> (Direct Loans</w:t>
       </w:r>
       <w:r>
-        <w:t>, [LOAN]=FED</w:t>
+        <w:t xml:space="preserve">, </w:t>
+      </w:r>
+      <w:r>
+        <w:lastRenderedPageBreak/>
+        <w:t>[LOAN]=FED</w:t>
       </w:r>
       <w:r>
         <w:t>) for individuals who were undergraduate students</w:t>
@@ -14057,7 +14644,15 @@
         <w:ind w:left="3600"/>
       </w:pPr>
       <w:r>
-        <w:t xml:space="preserve">Since students who graduate may not immediately enter repayment due to either their 6-month grace period, or being granted deferment because of hardship or upon entering graduate school, students </w:t>
+        <w:t xml:space="preserve">Since students who graduate may not immediately enter repayment due to either their 6-month grace </w:t>
+      </w:r>
+      <w:proofErr w:type="gramStart"/>
+      <w:r>
+        <w:t>period, or</w:t>
+      </w:r>
+      <w:proofErr w:type="gramEnd"/>
+      <w:r>
+        <w:t xml:space="preserve"> being granted deferment because of hardship or upon entering graduate school, students </w:t>
       </w:r>
       <w:r>
         <w:t xml:space="preserve">may </w:t>
@@ -14307,7 +14902,11 @@
         <w:t>July 1, 2016 – June 30, 2018.</w:t>
       </w:r>
       <w:r>
-        <w:t xml:space="preserve"> In terms of measurement, </w:t>
+        <w:t xml:space="preserve"> In terms of </w:t>
+      </w:r>
+      <w:r>
+        <w:lastRenderedPageBreak/>
+        <w:t xml:space="preserve">measurement, </w:t>
       </w:r>
       <w:r>
         <w:t xml:space="preserve">the </w:t>
@@ -14450,6 +15049,7 @@
           <w:rFonts w:asciiTheme="minorHAnsi" w:hAnsiTheme="minorHAnsi"/>
           <w:color w:val="auto"/>
         </w:rPr>
+        <w:lastRenderedPageBreak/>
         <w:t>Appendix A: Highlights and Excerpts from the 2015 Technical Paper</w:t>
       </w:r>
       <w:bookmarkEnd w:id="25"/>
@@ -14729,7 +15329,11 @@
         <w:t xml:space="preserve"> </w:t>
       </w:r>
       <w:r>
-        <w:t>students, so graduation rate information is not available for students who may have previous higher education experience or for part-time students.</w:t>
+        <w:t xml:space="preserve">students, so graduation rate information is not available for students who may have previous higher education experience or for </w:t>
+      </w:r>
+      <w:r>
+        <w:lastRenderedPageBreak/>
+        <w:t>part-time students.</w:t>
       </w:r>
       <w:r>
         <w:rPr>
@@ -14868,7 +15472,15 @@
         <w:t>such</w:t>
       </w:r>
       <w:r>
-        <w:t xml:space="preserve"> aid from federal, state or local governments, or from the institution. Average net price can then be computed for both this group overall </w:t>
+        <w:t xml:space="preserve"> aid from federal, </w:t>
+      </w:r>
+      <w:proofErr w:type="gramStart"/>
+      <w:r>
+        <w:t>state</w:t>
+      </w:r>
+      <w:proofErr w:type="gramEnd"/>
+      <w:r>
+        <w:t xml:space="preserve"> or local governments, or from the institution. Average net price can then be computed for both this group overall </w:t>
       </w:r>
       <w:r>
         <w:t>and</w:t>
@@ -14900,8 +15512,13 @@
         <w:t>The fraction of enrolled students who receive a Pell grant.</w:t>
       </w:r>
       <w:r>
-        <w:t xml:space="preserve"> This is one of the most commonly used measures of the degree to which institutions provide access to low-income students. A limitation of this measure in reflecting the extent to which the institution serves low-income students is that many low-income students never apply for aid or may not be eligible (e.g., undocumented and international students), and so are not captured in the measure</w:t>
-      </w:r>
+        <w:t xml:space="preserve"> This is one of the most commonly used measures of the degree to which institutions provide access to low-income students. A limitation of this measure in reflecting the extent to which the institution serves low-income students is that many low-income students never apply for aid or may not be eligible (e.g., undocumented and international students), and so are not captured in the </w:t>
+      </w:r>
+      <w:proofErr w:type="gramStart"/>
+      <w:r>
+        <w:t>measure</w:t>
+      </w:r>
+      <w:proofErr w:type="gramEnd"/>
     </w:p>
     <w:p>
       <w:pPr>
@@ -14964,6 +15581,7 @@
         <w:rPr>
           <w:u w:val="single"/>
         </w:rPr>
+        <w:lastRenderedPageBreak/>
         <w:t>The median cumulative loan debt</w:t>
       </w:r>
       <w:r>
@@ -15040,7 +15658,15 @@
         <w:t>Cohort completion and transfer rates</w:t>
       </w:r>
       <w:r>
-        <w:t xml:space="preserve"> for all federally-aided students who begin their education at an institution in a</w:t>
+        <w:t xml:space="preserve"> for all </w:t>
+      </w:r>
+      <w:proofErr w:type="gramStart"/>
+      <w:r>
+        <w:t>federally-aided</w:t>
+      </w:r>
+      <w:proofErr w:type="gramEnd"/>
+      <w:r>
+        <w:t xml:space="preserve"> students who begin their education at an institution in a</w:t>
       </w:r>
       <w:r>
         <w:t>n</w:t>
@@ -15064,7 +15690,15 @@
         <w:t>S</w:t>
       </w:r>
       <w:r>
-        <w:t>ince NSLDS has not traditionally been used to measure these outcomes, there are several important caveats to these measures. Currently these data are intended to be used by researchers and institutions to gauge and benchmark their performance relative to other institutions and to help generate better understanding of the validity of these metrics. Until their validity are better understood, the data should not be used for consumer information applications, as they have the potential to mislead.</w:t>
+        <w:t xml:space="preserve">ince NSLDS has not traditionally been used to measure these outcomes, there are several important caveats to these measures. Currently these data are intended to be used by researchers and institutions to gauge and benchmark their performance relative to other institutions and to help generate better understanding of the validity of these metrics. Until their validity </w:t>
+      </w:r>
+      <w:proofErr w:type="gramStart"/>
+      <w:r>
+        <w:t>are</w:t>
+      </w:r>
+      <w:proofErr w:type="gramEnd"/>
+      <w:r>
+        <w:t xml:space="preserve"> better understood, the data should not be used for consumer information applications, as they have the potential to mislead.</w:t>
       </w:r>
     </w:p>
     <w:p>
@@ -15100,7 +15734,11 @@
         <w:t>recipients, the</w:t>
       </w:r>
       <w:r>
-        <w:t xml:space="preserve"> FAFSA characterizes the same students whose outcomes are measured in NSLDS or in the earnings information from the Department of Treasury. Additional information on students’ family income and parental education can be gleaned from the FAFSA to help provide context for differences in outcomes for students across institutions. These FAFSA data allow us to report both NSLDS and earnings information for some subgroups based on gender, family income, financial dependency status, and parents’ educational levels.</w:t>
+        <w:t xml:space="preserve"> FAFSA characterizes the same students whose outcomes are measured in NSLDS or in the earnings information from the Department of Treasury. Additional information on students’ family income and parental education can be gleaned from the FAFSA to help provide </w:t>
+      </w:r>
+      <w:r>
+        <w:lastRenderedPageBreak/>
+        <w:t>context for differences in outcomes for students across institutions. These FAFSA data allow us to report both NSLDS and earnings information for some subgroups based on gender, family income, financial dependency status, and parents’ educational levels.</w:t>
       </w:r>
     </w:p>
     <w:p>
@@ -15130,7 +15768,15 @@
     </w:p>
     <w:p>
       <w:r>
-        <w:t xml:space="preserve">To gain insight into the labor market outcomes of individuals attending institutions of higher education, data on federally aided students have been linked to earnings data from administrative tax records maintained by the Department of the Treasury. These linked data are used to produce aggregated and de-identified estimates of institution-level statistics, such as the mean and median of the earnings distribution of federally-aided students in a </w:t>
+        <w:t xml:space="preserve">To gain insight into the labor market outcomes of individuals attending institutions of higher education, data on federally aided students have been linked to earnings data from administrative tax records maintained by the Department of the Treasury. These linked data are used to produce aggregated and de-identified estimates of institution-level statistics, such as the mean and median of the earnings distribution of </w:t>
+      </w:r>
+      <w:proofErr w:type="gramStart"/>
+      <w:r>
+        <w:t>federally-aided</w:t>
+      </w:r>
+      <w:proofErr w:type="gramEnd"/>
+      <w:r>
+        <w:t xml:space="preserve"> students in a </w:t>
       </w:r>
       <w:r>
         <w:t>year</w:t>
@@ -15171,7 +15817,15 @@
         <w:t xml:space="preserve">inter alia </w:t>
       </w:r>
       <w:r>
-        <w:t>the following measures of student labor market success for cohorts of federally-aided students beginning their studies in various years:</w:t>
+        <w:t xml:space="preserve">the following measures of student labor market success for cohorts of </w:t>
+      </w:r>
+      <w:proofErr w:type="gramStart"/>
+      <w:r>
+        <w:t>federally-aided</w:t>
+      </w:r>
+      <w:proofErr w:type="gramEnd"/>
+      <w:r>
+        <w:t xml:space="preserve"> students beginning their studies in various years:</w:t>
       </w:r>
     </w:p>
     <w:p>
@@ -15281,6 +15935,7 @@
         <w:rPr>
           <w:u w:val="single"/>
         </w:rPr>
+        <w:lastRenderedPageBreak/>
         <w:t>Percentiles of the earnings distribution for workers</w:t>
       </w:r>
       <w:r>
@@ -15445,7 +16100,11 @@
     </w:p>
     <w:p>
       <w:r>
-        <w:t>These institutions vary dramatically in size across sectors. Some complications in comparing institutions arise when considering branch locations. The IPEDS data and NSLDS data have different reporting requirements for branch locations, and institutions also have latitude in how they aggregate campuses and programs in reporting.</w:t>
+        <w:t xml:space="preserve">These institutions vary dramatically in size across sectors. Some complications in comparing institutions arise when considering branch locations. The IPEDS data and NSLDS data have different reporting </w:t>
+      </w:r>
+      <w:r>
+        <w:lastRenderedPageBreak/>
+        <w:t>requirements for branch locations, and institutions also have latitude in how they aggregate campuses and programs in reporting.</w:t>
       </w:r>
       <w:r>
         <w:rPr>
@@ -15546,7 +16205,11 @@
         <w:t>If</w:t>
       </w:r>
       <w:r>
-        <w:t xml:space="preserve"> students report they are entering their second undergraduate year on the FAFSA associated with their first receipt of aid at a university, they are assigned to an entry year one year prior to when we observe them first receiving aid. For students reporting that they are entering their third through fifth undergraduate year, they are assigned an entry year two years prior. The adjustment is capped at two years, since it appears that a non-trivial portion of respondents who report entering their fourth or fifth undergraduate years are misreporting their secondary school grade level on the FAFSA form.</w:t>
+        <w:t xml:space="preserve"> students report they are entering their second undergraduate year on the FAFSA associated with their first receipt of aid at a university, </w:t>
+      </w:r>
+      <w:r>
+        <w:lastRenderedPageBreak/>
+        <w:t>they are assigned to an entry year one year prior to when we observe them first receiving aid. For students reporting that they are entering their third through fifth undergraduate year, they are assigned an entry year two years prior. The adjustment is capped at two years, since it appears that a non-trivial portion of respondents who report entering their fourth or fifth undergraduate years are misreporting their secondary school grade level on the FAFSA form.</w:t>
       </w:r>
       <w:r>
         <w:rPr>
@@ -15609,7 +16272,11 @@
     </w:p>
     <w:p>
       <w:r>
-        <w:t>Since different metrics are based on different groups of students and organized by different event dates, users of the data should exercise caution when linking data for different metrics for the same institution. For example, an analyst may be interested in how changes in completion rates affect the likelihood of loan repayment across a set of institutions. This analysis is complicated because neither NSLDS nor IPEDS measures of completion are presented only for borrowers (the relevant population for the repayment measure), and because the set of students in a given entry year cohort may enter repayment across several different repayment years. To partially facilitate linking measures for such analyses, the completion and earnings data contain the median dates at which individuals in each entry cohort exited the institution (relevant for debt) and entered repayment (relevant for repayment rates).</w:t>
+        <w:t xml:space="preserve">Since different metrics are based on different groups of students and organized by different event dates, users of the data should exercise caution when linking data for different metrics for the same institution. For example, an analyst may be interested in how changes in completion rates affect the likelihood of loan repayment across a set of institutions. This analysis is complicated because neither NSLDS nor IPEDS measures of completion are presented only for borrowers (the relevant population for the repayment measure), and because the set of students in a given entry year cohort may enter repayment across several different repayment years. To partially facilitate linking measures for such analyses, the </w:t>
+      </w:r>
+      <w:r>
+        <w:lastRenderedPageBreak/>
+        <w:t>completion and earnings data contain the median dates at which individuals in each entry cohort exited the institution (relevant for debt) and entered repayment (relevant for repayment rates).</w:t>
       </w:r>
     </w:p>
     <w:p>
@@ -15666,7 +16333,15 @@
     <w:p>
       <w:bookmarkStart w:id="54" w:name="_Toc425328246"/>
       <w:r>
-        <w:t xml:space="preserve">There are, however, some limitations to subgroup calculations that are important to understand. First, as mentioned above, the data are only for Title IV aid recipients. This makes it difficult to calculate what fraction of the relevant subgroup is represented by the data because IPEDS and other data sources do not contain the total of all Title IV students or all undergraduate students in a given entry or exit cohort. Moreover, some data elements are suppressed for institutions or subgroups with few observations, and so a small fraction of students may not be represented in the data. Additionally, to reduce the influence of outlier observations and provide students with more reliable information, many measures of performance such as cumulative debt levels and earnings information are presented for the median (rather than mean) student in a cohort. Medians cannot be aggregated in the same way as means to calculate, for example, median earnings for students in a particular sector. In some cases, both means and medians are presented, so users can select the measure that best suits their purpose. </w:t>
+        <w:t xml:space="preserve">There are, however, some limitations to subgroup calculations that are important to understand. First, as mentioned above, the data are only for Title IV aid recipients. This makes it difficult to calculate what fraction of the relevant subgroup is represented by the data because IPEDS and other data sources do not contain the total of all Title IV students or all undergraduate students in a given entry or exit cohort. Moreover, some data elements are suppressed for institutions or subgroups with few observations, and so a small fraction of students may not be represented in the data. Additionally, to reduce the influence of outlier observations and provide students with more reliable information, many measures of performance such as cumulative debt levels and earnings information are presented for the median (rather than mean) student in a cohort. Medians cannot be aggregated in the same way as means to calculate, for example, median earnings for students in a particular sector. In some cases, both </w:t>
+      </w:r>
+      <w:proofErr w:type="gramStart"/>
+      <w:r>
+        <w:t>means</w:t>
+      </w:r>
+      <w:proofErr w:type="gramEnd"/>
+      <w:r>
+        <w:t xml:space="preserve"> and medians are presented, so users can select the measure that best suits their purpose. </w:t>
       </w:r>
     </w:p>
     <w:p>
@@ -15720,10 +16395,21 @@
         <w:rPr>
           <w:u w:val="single"/>
         </w:rPr>
-        <w:t>Earnings are estimated for undergraduate Title IV recipients only</w:t>
-      </w:r>
-      <w:r>
-        <w:t xml:space="preserve">, because we match student-level data in NSLDS to administrative earnings records. The share of each institution’s entering class represented by Title IV students can vary substantially due to both differences in family income of students attending those institutions and to state and institutional aid policies. In institutions where this share is low, results may be less representative of the entire student body. </w:t>
+        <w:t xml:space="preserve">Earnings are estimated for undergraduate Title IV recipients </w:t>
+      </w:r>
+      <w:proofErr w:type="gramStart"/>
+      <w:r>
+        <w:rPr>
+          <w:u w:val="single"/>
+        </w:rPr>
+        <w:t>only</w:t>
+      </w:r>
+      <w:r>
+        <w:t>, because</w:t>
+      </w:r>
+      <w:proofErr w:type="gramEnd"/>
+      <w:r>
+        <w:t xml:space="preserve"> we match student-level data in NSLDS to administrative earnings records. The share of each institution’s entering class represented by Title IV students can vary substantially due to both differences in family income of students attending those institutions and to state and institutional aid policies. In institutions where this share is low, results may be less representative of the entire student body. </w:t>
       </w:r>
     </w:p>
     <w:p>
@@ -15756,7 +16442,11 @@
         <w:t>to</w:t>
       </w:r>
       <w:r>
-        <w:t xml:space="preserve"> avoid having earnings appear low for institutions where a high fraction of students go on to graduate studies (though some enrolled individuals are in different undergraduate institutions). These students are identified as enrolled if they have an undergraduate loan that is in in-school deferment status for at least 30 days during the measurement year. A limitation of this methodology is that there is no way of identifying whether former Title IV recipients who received only Pell grant aid are enrolled. Although further work is required to fully understand the measurement gaps, preliminary results suggest we may be mistakenly including some enrolled students in the earnings measure. This could lead to an underestimation of mean and median earnings of non-enrolled students at institutions where students significantly reduce their work hours while enrolled. </w:t>
+        <w:t xml:space="preserve"> avoid having earnings appear low for institutions where a high fraction of students go on to graduate studies (though some enrolled individuals are in different undergraduate institutions). These students are </w:t>
+      </w:r>
+      <w:r>
+        <w:lastRenderedPageBreak/>
+        <w:t xml:space="preserve">identified as enrolled if they have an undergraduate loan that is in in-school deferment status for at least 30 days during the measurement year. A limitation of this methodology is that there is no way of identifying whether former Title IV recipients who received only Pell grant aid are enrolled. Although further work is required to fully understand the measurement gaps, preliminary results suggest we may be mistakenly including some enrolled students in the earnings measure. This could lead to an underestimation of mean and median earnings of non-enrolled students at institutions where students significantly reduce their work hours while enrolled. </w:t>
       </w:r>
     </w:p>
     <w:p>
@@ -15783,7 +16473,15 @@
         <w:t>Earnings are measured for all Title IV students who attended an institution, regardless of completion status.</w:t>
       </w:r>
       <w:r>
-        <w:t xml:space="preserve"> Thus, variation in earnings across institutions will partially reflect differences in completion rates (to the extent completion affects earnings at an institution). This differs from other commonly reported earnings measures that often present earnings information for graduates only, ignoring the outcomes of the often numerous students who fail to complete their degree. </w:t>
+        <w:t xml:space="preserve"> Thus, variation in earnings across institutions will partially reflect differences in completion rates (to the extent completion affects earnings at an institution). This differs from other commonly reported earnings measures that often present earnings information for graduates only, ignoring the outcomes of the </w:t>
+      </w:r>
+      <w:proofErr w:type="gramStart"/>
+      <w:r>
+        <w:t>often numerous</w:t>
+      </w:r>
+      <w:proofErr w:type="gramEnd"/>
+      <w:r>
+        <w:t xml:space="preserve"> students who fail to complete their degree. </w:t>
       </w:r>
     </w:p>
     <w:p>
@@ -15873,7 +16571,21 @@
         <w:rPr>
           <w:u w:val="single"/>
         </w:rPr>
-        <w:t>While many institutions appear to report completion or withdrawal outcomes very accurately, many struggle to do so for their students who do not take out loans.</w:t>
+        <w:t xml:space="preserve">While many institutions appear to report completion or withdrawal outcomes very accurately, many </w:t>
+      </w:r>
+      <w:proofErr w:type="gramStart"/>
+      <w:r>
+        <w:rPr>
+          <w:u w:val="single"/>
+        </w:rPr>
+        <w:t>struggle</w:t>
+      </w:r>
+      <w:proofErr w:type="gramEnd"/>
+      <w:r>
+        <w:rPr>
+          <w:u w:val="single"/>
+        </w:rPr>
+        <w:t xml:space="preserve"> to do so for their students who do not take out loans.</w:t>
       </w:r>
       <w:r>
         <w:t xml:space="preserve"> This is primarily attributable to the fact that NSLDS is an administrative financial aid database, the main purpose of which is tracking such information to determine when students enter repayment. This decision does not depend on whether students </w:t>
@@ -15912,7 +16624,11 @@
         <w:t>and</w:t>
       </w:r>
       <w:r>
-        <w:t xml:space="preserve"> appear low for some elite institutions that have adopted “no-loan” financial aid policies for students below some family income threshold (so Title IV recipients are predominantly Pell only recipients). More generally, some </w:t>
+        <w:t xml:space="preserve"> appear low for some elite institutions that have </w:t>
+      </w:r>
+      <w:r>
+        <w:lastRenderedPageBreak/>
+        <w:t xml:space="preserve">adopted “no-loan” financial aid policies for students below some family income threshold (so Title IV recipients are predominantly Pell only recipients). More generally, some </w:t>
       </w:r>
       <w:r>
         <w:t>institution</w:t>
@@ -16007,7 +16723,15 @@
         <w:t>.</w:t>
       </w:r>
       <w:r>
-        <w:t xml:space="preserve"> First, the earnings section outlines the benefits of using Scorecard data rather than Unemployment Insurance (UI) data from states to measure earnings. Second, the completion section discusses the National Student Loan Data System (NSLDS) data as a source for completion outcomes. Third, a section on costs describes the components of college cost, with attention paid to the differences between various cost measures. Fourth, the debt and repayment section presents details about the NSLDS data used to track student borrowing. Finally, the access section presents a number of metrics that may be constructed with existing data to measure accessibility for disadvantaged students.</w:t>
+        <w:t xml:space="preserve"> First, the earnings section outlines the benefits of using Scorecard data rather than Unemployment Insurance (UI) data from states to measure earnings. Second, the completion section discusses the National Student Loan Data System (NSLDS) data as a source for completion outcomes. Third, a section on costs describes the components of college cost, with attention paid to the differences between various cost measures. Fourth, the debt and repayment section </w:t>
+      </w:r>
+      <w:proofErr w:type="gramStart"/>
+      <w:r>
+        <w:t>presents</w:t>
+      </w:r>
+      <w:proofErr w:type="gramEnd"/>
+      <w:r>
+        <w:t xml:space="preserve"> details about the NSLDS data used to track student borrowing. Finally, the access section presents a number of metrics that may be constructed with existing data to measure accessibility for disadvantaged students.</w:t>
       </w:r>
     </w:p>
     <w:p>
@@ -16048,7 +16772,11 @@
         <w:t xml:space="preserve"> section of this Appendix</w:t>
       </w:r>
       <w:r>
-        <w:t>—mean earnings, median earnings and fraction not working—provide an overall assessment of the degree to which past attendees of an institution are able to find good jobs that pay well. These measures are calculated using administrative IRS tax records, a resource that has several benefits when compared to other earnings data sources, including state UI records.</w:t>
+        <w:t xml:space="preserve">—mean earnings, median earnings and fraction not working—provide an overall assessment of </w:t>
+      </w:r>
+      <w:r>
+        <w:lastRenderedPageBreak/>
+        <w:t>the degree to which past attendees of an institution are able to find good jobs that pay well. These measures are calculated using administrative IRS tax records, a resource that has several benefits when compared to other earnings data sources, including state UI records.</w:t>
       </w:r>
       <w:r>
         <w:t xml:space="preserve"> </w:t>
@@ -16145,7 +16873,11 @@
         <w:jc w:val="both"/>
       </w:pPr>
       <w:r>
-        <w:t xml:space="preserve">Tuition, sometimes called the `sticker price,’ is what institutions generally advertise as the price charged to attend. The tuition measure reported in the College Scorecard is the sum of tuition and fees for full-time students, reported by institutions in IPEDS. Tuition and fees can vary by residency status, as many public academic-year institutions report costs separately for in-state and out-of-state students. Some colleges also have a separate tuition and fee schedule for ‘in-district’ students who reside in the same locality as the institution. Many other </w:t>
+        <w:t xml:space="preserve">Tuition, sometimes called the `sticker price,’ is what institutions generally advertise as the price charged to attend. The tuition measure reported in the College Scorecard is the sum of tuition </w:t>
+      </w:r>
+      <w:r>
+        <w:lastRenderedPageBreak/>
+        <w:t xml:space="preserve">and fees for full-time students, reported by institutions in IPEDS. Tuition and fees can vary by residency status, as many public academic-year institutions report costs separately for in-state and out-of-state students. Some colleges also have a separate tuition and fee schedule for ‘in-district’ students who reside in the same locality as the institution. Many other </w:t>
       </w:r>
       <w:r>
         <w:t>institution</w:t>
@@ -16284,7 +17016,11 @@
         <w:t>A</w:t>
       </w:r>
       <w:r>
-        <w:t xml:space="preserve">t institutions where a large number of students withdraw before completion, the total debt level is likely to be influenced by the fact that the typical student spends only a fraction of the time it takes to complete a degree at the institution. Using the median debt level for students who complete a degree avoids this distortion. It is important to note, however, that this measure (appropriately) is still influenced by time-to-degree differences across institutions: institutions where students take longer to complete are likely to have higher debt levels. </w:t>
+        <w:t xml:space="preserve">t institutions where a large number of students withdraw before completion, the total debt level is likely to be influenced by the fact that the typical student spends only a fraction of the time it takes to complete a degree at the institution. Using the median debt level for students who complete a degree avoids this distortion. It is important to note, however, that this measure (appropriately) is still </w:t>
+      </w:r>
+      <w:r>
+        <w:lastRenderedPageBreak/>
+        <w:t xml:space="preserve">influenced by time-to-degree differences across institutions: institutions where students take longer to complete are likely to have higher debt levels. </w:t>
       </w:r>
     </w:p>
     <w:p>
@@ -16340,7 +17076,15 @@
         <w:t>To</w:t>
       </w:r>
       <w:r>
-        <w:t xml:space="preserve"> understand and improve higher education opportunities for disadvantaged students, it is first necessary to measure enrollment of these students at institutions. In this section, we outline four ways that enrollment of disadvantaged students in higher education could be measured. First, IPEDS data can be used to determine the fraction of Pell students at an institution. This measure is simple to calculate but obscures differences in financial circumstances among students who receive Pell grants and those who do not and miscounts the fraction of low income students in places where low tuition and alternative grants reduce the need for Pell.</w:t>
+        <w:t xml:space="preserve"> understand and improve higher education opportunities for disadvantaged students, it is first necessary to measure enrollment of these students at institutions. In this section, we outline four ways that enrollment of disadvantaged students in higher education could be measured. First, IPEDS data can be used to determine the fraction of Pell students at an institution. This measure is simple to calculate but obscures differences in financial circumstances among students who receive Pell grants and those who do not and miscounts the fraction of </w:t>
+      </w:r>
+      <w:proofErr w:type="gramStart"/>
+      <w:r>
+        <w:t>low income</w:t>
+      </w:r>
+      <w:proofErr w:type="gramEnd"/>
+      <w:r>
+        <w:t xml:space="preserve"> students in places where low tuition and alternative grants reduce the need for Pell.</w:t>
       </w:r>
       <w:r>
         <w:t xml:space="preserve"> </w:t>
@@ -16370,6 +17114,7 @@
     </w:p>
     <w:p>
       <w:r>
+        <w:lastRenderedPageBreak/>
         <w:t xml:space="preserve">A final enrollment measure could be defined by the poverty rate in the students’ zip code using U.S. Census data merged to individual student records in the NSLDS. As with other NSLDS calculations, this enrollment rate is restricted to Title IV students which may decrease the comprehensiveness of the measure. </w:t>
       </w:r>
     </w:p>
@@ -16530,6 +17275,7 @@
           <w:rFonts w:asciiTheme="minorHAnsi" w:hAnsiTheme="minorHAnsi"/>
           <w:color w:val="auto"/>
         </w:rPr>
+        <w:lastRenderedPageBreak/>
         <w:t xml:space="preserve">Appendix B – Metrics no longer </w:t>
       </w:r>
       <w:r>
@@ -16862,6 +17608,7 @@
         <w:rPr>
           <w:rStyle w:val="Strong"/>
         </w:rPr>
+        <w:lastRenderedPageBreak/>
         <w:t xml:space="preserve">Undergraduate Student </w:t>
       </w:r>
       <w:r>
@@ -17333,7 +18080,11 @@
         <w:footnoteReference w:id="57"/>
       </w:r>
       <w:r>
-        <w:t xml:space="preserve"> (MN_EARN_WNE_INC1_P*, MN_EARN_WNE_INC2_P*, and MN_EARN_WNE_INC3_P*); by dependent status (for dependents, MN_EARN_WNE_INDEP0 _P*; and for independents, MN_EARN_WNE_INDEP1_P*); and by gender (for female, MN_EARN_WNE_MALE0_P*; and for male, MN_EARN_WNE_MALE1_P*).</w:t>
+        <w:t xml:space="preserve"> (MN_EARN_WNE_INC1_P*, MN_EARN_WNE_INC2_P*, and MN_EARN_WNE_INC3_P*); by dependent status (for dependents, MN_EARN_WNE_INDEP0 _P*; and for independents, MN_EARN_WNE_INDEP1_P*); and </w:t>
+      </w:r>
+      <w:r>
+        <w:lastRenderedPageBreak/>
+        <w:t>by gender (for female, MN_EARN_WNE_MALE0_P*; and for male, MN_EARN_WNE_MALE1_P*).</w:t>
       </w:r>
     </w:p>
     <w:p>
@@ -17733,7 +18484,15 @@
           <w:rStyle w:val="Strong"/>
           <w:b w:val="0"/>
         </w:rPr>
-        <w:t xml:space="preserve"> years after initial enrollment or have no more than 4 years o</w:t>
+        <w:t xml:space="preserve"> years after initial </w:t>
+      </w:r>
+      <w:r>
+        <w:rPr>
+          <w:rStyle w:val="Strong"/>
+          <w:b w:val="0"/>
+        </w:rPr>
+        <w:lastRenderedPageBreak/>
+        <w:t>enrollment or have no more than 4 years o</w:t>
       </w:r>
       <w:r>
         <w:rPr>
@@ -17946,7 +18705,15 @@
         <w:footnoteReference w:id="59"/>
       </w:r>
       <w:r>
-        <w:t xml:space="preserve"> and who are making progress in paying them down (i.e. have paid down at least $1 in the initial balance on their loans</w:t>
+        <w:t xml:space="preserve"> and who are making progress in paying them down (</w:t>
+      </w:r>
+      <w:proofErr w:type="gramStart"/>
+      <w:r>
+        <w:t>i.e.</w:t>
+      </w:r>
+      <w:proofErr w:type="gramEnd"/>
+      <w:r>
+        <w:t xml:space="preserve"> have paid down at least $1 in the initial balance on their loans</w:t>
       </w:r>
       <w:r>
         <w:rPr>
@@ -17961,7 +18728,11 @@
         <w:t xml:space="preserve"> </w:t>
       </w:r>
       <w:r>
-        <w:t>entering repayment (RPY_*YR_RT). The rates are available for 1 (_1YR_RT), 3 (_3YR_RT), 5 (_5YR_RT), and 7 (_7YR_RT) years after</w:t>
+        <w:t xml:space="preserve">entering repayment (RPY_*YR_RT). The rates are available for 1 (_1YR_RT), 3 (_3YR_RT), 5 (_5YR_RT), and 7 (_7YR_RT) years </w:t>
+      </w:r>
+      <w:r>
+        <w:lastRenderedPageBreak/>
+        <w:t>after</w:t>
       </w:r>
       <w:r>
         <w:t xml:space="preserve"> </w:t>
@@ -18061,7 +18832,15 @@
         <w:t xml:space="preserve"> </w:t>
       </w:r>
       <w:r>
-        <w:t>Since students who graduate may not immediately enter repayment due to either their 6-month grace period, or being granted deferment because of hardship or upon entering graduate school, students are likely to enter repayment in a different year than when they exit (and are captured in the median cumulative debt metric). Students who have received either an in-school or military deferment during the time of measurement are excluded from the calculation.</w:t>
+        <w:t xml:space="preserve">Since students who graduate may not immediately enter repayment due to either their 6-month grace </w:t>
+      </w:r>
+      <w:proofErr w:type="gramStart"/>
+      <w:r>
+        <w:t>period, or</w:t>
+      </w:r>
+      <w:proofErr w:type="gramEnd"/>
+      <w:r>
+        <w:t xml:space="preserve"> being granted deferment because of hardship or upon entering graduate school, students are likely to enter repayment in a different year than when they exit (and are captured in the median cumulative debt metric). Students who have received either an in-school or military deferment during the time of measurement are excluded from the calculation.</w:t>
       </w:r>
       <w:r>
         <w:rPr>
@@ -18090,7 +18869,11 @@
         <w:ind w:left="3600"/>
       </w:pPr>
       <w:r>
-        <w:t>These data are available for all borrowers at the institution, as well as disaggregated by completion status (COMPL_RPY_* for students who completed and NONCOM_RPY_* for students who withdrew without completing); by FAFSA family income</w:t>
+        <w:t xml:space="preserve">These data are available for all borrowers at the institution, as well as disaggregated by completion status (COMPL_RPY_* for </w:t>
+      </w:r>
+      <w:r>
+        <w:lastRenderedPageBreak/>
+        <w:t>students who completed and NONCOM_RPY_* for students who withdrew without completing); by FAFSA family income</w:t>
       </w:r>
       <w:r>
         <w:rPr>
@@ -18378,7 +19161,15 @@
         <w:footnoteRef/>
       </w:r>
       <w:r>
-        <w:t xml:space="preserve"> HIGHDEG is the highest category of award conferred by the institution, in descending order of graduate degree/certificate, bachelor’s degree, associate’s degree, and certificate, calculated from the IPEDS Completions component. The values are limited to award categories where the institution conferred at least one first-major award. IPEDS Completions data contain the number of awards conferred during the 12-month period ending June 30 prior to the IPEDS collection year. E.g., the 201</w:t>
+        <w:t xml:space="preserve"> HIGHDEG is the highest category of award conferred by the institution, in descending order of graduate degree/certificate, bachelor’s degree, </w:t>
+      </w:r>
+      <w:proofErr w:type="gramStart"/>
+      <w:r>
+        <w:t>associate’s</w:t>
+      </w:r>
+      <w:proofErr w:type="gramEnd"/>
+      <w:r>
+        <w:t xml:space="preserve"> degree, and certificate, calculated from the IPEDS Completions component. The values are limited to award categories where the institution conferred at least one first-major award. IPEDS Completions data contain the number of awards conferred during the 12-month period ending June 30 prior to the IPEDS collection year. E.g., the 201</w:t>
       </w:r>
       <w:r>
         <w:t>8</w:t>
@@ -18617,7 +19408,15 @@
         <w:footnoteRef/>
       </w:r>
       <w:r>
-        <w:t xml:space="preserve"> Scorecard derivation of net price based on this weighted average is different than the methodology used in other presentations of net price (e.g. College Navigator)</w:t>
+        <w:t xml:space="preserve"> Scorecard derivation of net price based on this weighted average is different than the methodology used in other presentations of net price (</w:t>
+      </w:r>
+      <w:proofErr w:type="gramStart"/>
+      <w:r>
+        <w:t>e.g.</w:t>
+      </w:r>
+      <w:proofErr w:type="gramEnd"/>
+      <w:r>
+        <w:t xml:space="preserve"> College Navigator)</w:t>
       </w:r>
     </w:p>
   </w:footnote>
@@ -18684,7 +19483,15 @@
         <w:footnoteRef/>
       </w:r>
       <w:r>
-        <w:t xml:space="preserve"> PLUS loans (federal loans to parents of undergraduate students) are not included in the cumulative debt metrics. The methodology for this metric changed starting with the merged 2017-18 data file. In contrast to the previous methodology, the updated version excludes Perkins loans in the calculation.</w:t>
+        <w:t xml:space="preserve"> </w:t>
+      </w:r>
+      <w:proofErr w:type="gramStart"/>
+      <w:r>
+        <w:t>PLUS</w:t>
+      </w:r>
+      <w:proofErr w:type="gramEnd"/>
+      <w:r>
+        <w:t xml:space="preserve"> loans (federal loans to parents of undergraduate students) are not included in the cumulative debt metrics. The methodology for this metric changed starting with the merged 2017-18 data file. In contrast to the previous methodology, the updated version excludes Perkins loans in the calculation.</w:t>
       </w:r>
     </w:p>
   </w:footnote>
@@ -18868,7 +19675,15 @@
         <w:t>program offering</w:t>
       </w:r>
       <w:r>
-        <w:t xml:space="preserve">. This metric (ICLEVEL) is included in the College Scorecard data, and differs from the predominant degree or highest degree classifications (PREDDEG and HIGHDEG), which are based on the level of </w:t>
+        <w:t xml:space="preserve">. This metric (ICLEVEL) is included in the College Scorecard </w:t>
+      </w:r>
+      <w:proofErr w:type="gramStart"/>
+      <w:r>
+        <w:t>data, and</w:t>
+      </w:r>
+      <w:proofErr w:type="gramEnd"/>
+      <w:r>
+        <w:t xml:space="preserve"> differs from the predominant degree or highest degree classifications (PREDDEG and HIGHDEG), which are based on the level of </w:t>
       </w:r>
       <w:r>
         <w:rPr>
@@ -18877,7 +19692,15 @@
         <w:t>awards conferred</w:t>
       </w:r>
       <w:r>
-        <w:t xml:space="preserve">. Students in the cohort at IPEDS 4-year institutions that are seeking a sub-baccalaureate award are included in the graduation rate calculation, with completion status measured at 150% of normal program completion time for the program they enrolled in (e.g., completion status for students seeking an associate’s degree at a four-year institution is </w:t>
+        <w:t xml:space="preserve">. Students in the cohort at IPEDS 4-year institutions that are seeking a sub-baccalaureate award are included in the graduation rate calculation, with completion status measured at 150% of normal program completion time for the program they enrolled in (e.g., completion status for students seeking an </w:t>
+      </w:r>
+      <w:proofErr w:type="gramStart"/>
+      <w:r>
+        <w:t>associate’s</w:t>
+      </w:r>
+      <w:proofErr w:type="gramEnd"/>
+      <w:r>
+        <w:t xml:space="preserve"> degree at a four-year institution is </w:t>
       </w:r>
       <w:r>
         <w:t xml:space="preserve">typically </w:t>
@@ -19204,7 +20027,15 @@
         <w:footnoteRef/>
       </w:r>
       <w:r>
-        <w:t xml:space="preserve"> This figure was calculated by using the median earnings from the personal income tables from the 2014 CPS ASEC for high school graduates ages 25-34 for all races. These earnings ($24,835) were reported in 2013 dollars, and were converted to 2014 dollars using the CPI-U (multiplying by 236.712/232.962), giving a final median of $25,234.</w:t>
+        <w:t xml:space="preserve"> This figure was calculated by using the median earnings from the personal income tables from the 2014 CPS ASEC for high school graduates ages 25-34 for all races. These earnings ($24,835) were reported in 2013 </w:t>
+      </w:r>
+      <w:proofErr w:type="gramStart"/>
+      <w:r>
+        <w:t>dollars, and</w:t>
+      </w:r>
+      <w:proofErr w:type="gramEnd"/>
+      <w:r>
+        <w:t xml:space="preserve"> were converted to 2014 dollars using the CPI-U (multiplying by 236.712/232.962), giving a final median of $25,234.</w:t>
       </w:r>
       <w:r>
         <w:t xml:space="preserve"> </w:t>
@@ -19241,7 +20072,15 @@
         <w:footnoteRef/>
       </w:r>
       <w:r>
-        <w:t xml:space="preserve"> The Office of Federal Student Aid (FSA) recognizes the separate branch ‘locations’ for all Title IV-eligible institutions that have a Program Participation Agreement (PPA)—the formal document establishing their eligibility to participate in Title IV programs—with the Office of Postsecondary Education (OPE), and assigns each location an 8-digit OPE identification number (OPEID). Related institutions all share a common 6-digit root tied to the “main campus” that is the entity that enters into the PPA with FSA. Institutions may choose to list additional locations as a separate entity (or branch campus) in IPEDS so long as the institution is permanent, is physically removed from the parent (main campus) institution, and offers organized programs of study (e.g., rather than a location for offering courses only). </w:t>
+        <w:t xml:space="preserve"> The Office of Federal Student Aid (FSA) recognizes the separate branch ‘locations’ for all Title IV-eligible institutions that have a Program Participation Agreement (PPA)—the formal document establishing their eligibility to participate in Title IV programs—with the Office of Postsecondary Education (OPE</w:t>
+      </w:r>
+      <w:proofErr w:type="gramStart"/>
+      <w:r>
+        <w:t>), and</w:t>
+      </w:r>
+      <w:proofErr w:type="gramEnd"/>
+      <w:r>
+        <w:t xml:space="preserve"> assigns each location an 8-digit OPE identification number (OPEID). Related institutions all share a common 6-digit root tied to the “main campus” that is the entity that enters into the PPA with FSA. Institutions may choose to list additional locations as a separate entity (or branch campus) in IPEDS so long as the institution is permanent, is physically removed from the parent (main campus) institution, and offers organized programs of study (e.g., rather than a location for offering courses only). </w:t>
       </w:r>
       <w:r>
         <w:t>Aside from closures, mergers, and new schools, institutions of higher education may revise their reporting structures</w:t>
@@ -19265,7 +20104,15 @@
         <w:t>consistent.</w:t>
       </w:r>
       <w:r>
-        <w:t xml:space="preserve"> While NSLDS is increasingly moving towards reporting student enrollments and aid-receipt at the 8-digit OPEID level, this is not yet universal and many institutions report information on where students enroll or receive aid only at the 6-digit OPEID level (since the main campus is often where aid is managed for all branches of an institution). At present, therefore, data derived from the NSLDS and earnings measures that take the universe of Title IV students at each institution as a base can be reliably calculated only at the 6-digit OPEID level, a limitation shared by the familiar cohort default rate measure. Thus, IPEDS institutions sharing a common 6-digit OPEID are all assigned the (student-weighted) average outcome or median outcome for students across all branches of the institution for NSLDS or tax-data derived measures. </w:t>
+        <w:t xml:space="preserve"> While NSLDS is increasingly moving towards reporting student enrollments and aid-receipt at the 8-digit OPEID level, this is not yet </w:t>
+      </w:r>
+      <w:proofErr w:type="gramStart"/>
+      <w:r>
+        <w:t>universal</w:t>
+      </w:r>
+      <w:proofErr w:type="gramEnd"/>
+      <w:r>
+        <w:t xml:space="preserve"> and many institutions report information on where students enroll or receive aid only at the 6-digit OPEID level (since the main campus is often where aid is managed for all branches of an institution). At present, therefore, data derived from the NSLDS and earnings measures that take the universe of Title IV students at each institution as a base can be reliably calculated only at the 6-digit OPEID level, a limitation shared by the familiar cohort default rate measure. Thus, IPEDS institutions sharing a common 6-digit OPEID are all assigned the (student-weighted) average outcome or median outcome for students across all branches of the institution for NSLDS or tax-data derived measures. </w:t>
       </w:r>
     </w:p>
   </w:footnote>
@@ -19285,7 +20132,15 @@
         <w:t xml:space="preserve"> For example, a student who is first aided in 2003 who reports entering his second undergraduate year would be assigned to the 2002 entry cohort.</w:t>
       </w:r>
       <w:r>
-        <w:t xml:space="preserve"> An exception to this general rule is that students who are observed transferring from a previous institutions are assigned to the entry cohort when they are observed first-aided at the institution.</w:t>
+        <w:t xml:space="preserve"> An exception to this general rule is that students who are observed transferring from </w:t>
+      </w:r>
+      <w:proofErr w:type="gramStart"/>
+      <w:r>
+        <w:t>a previous institutions</w:t>
+      </w:r>
+      <w:proofErr w:type="gramEnd"/>
+      <w:r>
+        <w:t xml:space="preserve"> are assigned to the entry cohort when they are observed first-aided at the institution.</w:t>
       </w:r>
     </w:p>
   </w:footnote>
@@ -19860,7 +20715,13 @@
       <w:jc w:val="right"/>
     </w:pPr>
     <w:r>
-      <w:t>Version: January 2021</w:t>
+      <w:t>Version: J</w:t>
+    </w:r>
+    <w:r>
+      <w:t xml:space="preserve">uly </w:t>
+    </w:r>
+    <w:r>
+      <w:t>2021</w:t>
     </w:r>
   </w:p>
 </w:hdr>
@@ -24143,9 +25004,12 @@
 </file>
 
 <file path=customXml/item1.xml><?xml version="1.0" encoding="utf-8"?>
-<p:properties xmlns:p="http://schemas.microsoft.com/office/2006/metadata/properties" xmlns:xsi="http://www.w3.org/2001/XMLSchema-instance" xmlns:pc="http://schemas.microsoft.com/office/infopath/2007/PartnerControls">
-  <documentManagement/>
-</p:properties>
+<?mso-contentType ?>
+<FormTemplates xmlns="http://schemas.microsoft.com/sharepoint/v3/contenttype/forms">
+  <Display>DocumentLibraryForm</Display>
+  <Edit>DocumentLibraryForm</Edit>
+  <New>DocumentLibraryForm</New>
+</FormTemplates>
 </file>
 
 <file path=customXml/item2.xml><?xml version="1.0" encoding="utf-8"?>
@@ -24354,12 +25218,9 @@
 </file>
 
 <file path=customXml/item3.xml><?xml version="1.0" encoding="utf-8"?>
-<?mso-contentType ?>
-<FormTemplates xmlns="http://schemas.microsoft.com/sharepoint/v3/contenttype/forms">
-  <Display>DocumentLibraryForm</Display>
-  <Edit>DocumentLibraryForm</Edit>
-  <New>DocumentLibraryForm</New>
-</FormTemplates>
+<p:properties xmlns:p="http://schemas.microsoft.com/office/2006/metadata/properties" xmlns:xsi="http://www.w3.org/2001/XMLSchema-instance" xmlns:pc="http://schemas.microsoft.com/office/infopath/2007/PartnerControls">
+  <documentManagement/>
+</p:properties>
 </file>
 
 <file path=customXml/item4.xml><?xml version="1.0" encoding="utf-8"?>
@@ -24367,22 +25228,22 @@
 </file>
 
 <file path=customXml/itemProps1.xml><?xml version="1.0" encoding="utf-8"?>
-<ds:datastoreItem xmlns:ds="http://schemas.openxmlformats.org/officeDocument/2006/customXml" ds:itemID="{559B0E25-C5AF-474B-8A60-A1E4428D7613}">
+<ds:datastoreItem xmlns:ds="http://schemas.openxmlformats.org/officeDocument/2006/customXml" ds:itemID="{C02E0433-0B5D-4D0A-8E7D-63E110662C38}">
   <ds:schemaRefs>
-    <ds:schemaRef ds:uri="http://schemas.microsoft.com/office/2006/metadata/properties"/>
-    <ds:schemaRef ds:uri="http://schemas.microsoft.com/office/infopath/2007/PartnerControls"/>
+    <ds:schemaRef ds:uri="http://schemas.microsoft.com/sharepoint/v3/contenttype/forms"/>
   </ds:schemaRefs>
 </ds:datastoreItem>
 </file>
 
 <file path=customXml/itemProps2.xml><?xml version="1.0" encoding="utf-8"?>
-<ds:datastoreItem xmlns:ds="http://schemas.openxmlformats.org/officeDocument/2006/customXml" ds:itemID="{A58C76AF-1760-4ACA-8E59-24E57C0BB0D5}"/>
+<ds:datastoreItem xmlns:ds="http://schemas.openxmlformats.org/officeDocument/2006/customXml" ds:itemID="{9CA1ACF6-3381-4F96-A4D0-6870CDABEC5B}"/>
 </file>
 
 <file path=customXml/itemProps3.xml><?xml version="1.0" encoding="utf-8"?>
-<ds:datastoreItem xmlns:ds="http://schemas.openxmlformats.org/officeDocument/2006/customXml" ds:itemID="{C02E0433-0B5D-4D0A-8E7D-63E110662C38}">
+<ds:datastoreItem xmlns:ds="http://schemas.openxmlformats.org/officeDocument/2006/customXml" ds:itemID="{559B0E25-C5AF-474B-8A60-A1E4428D7613}">
   <ds:schemaRefs>
-    <ds:schemaRef ds:uri="http://schemas.microsoft.com/sharepoint/v3/contenttype/forms"/>
+    <ds:schemaRef ds:uri="http://schemas.microsoft.com/office/2006/metadata/properties"/>
+    <ds:schemaRef ds:uri="http://schemas.microsoft.com/office/infopath/2007/PartnerControls"/>
   </ds:schemaRefs>
 </ds:datastoreItem>
 </file>

</xml_diff>